<commit_message>
Adjust documentation including Reserved Streaming Unit requirement.
</commit_message>
<xml_diff>
--- a/docs/Vod_Configuration_Beacon42.docx
+++ b/docs/Vod_Configuration_Beacon42.docx
@@ -4,6 +4,7 @@
   <w:body>
     <w:p>
       <w:pPr>
+        <w:pStyle w:val="Ttulo1"/>
         <w:rPr>
           <w:lang w:val="en-US"/>
         </w:rPr>
@@ -357,15 +358,7 @@
           <w:color w:val="000000"/>
           <w:lang w:val="en-US"/>
         </w:rPr>
-        <w:t xml:space="preserve">Import the settings with:  </w:t>
-      </w:r>
-      <w:r>
-        <w:rPr>
-          <w:rFonts w:ascii="Calibri" w:hAnsi="Calibri"/>
-          <w:color w:val="000000"/>
-          <w:lang w:val="en-US"/>
-        </w:rPr>
-        <w:t>Import-</w:t>
+        <w:t>Import the settings with:  Import-</w:t>
       </w:r>
       <w:proofErr w:type="spellStart"/>
       <w:r>
@@ -489,13 +482,7 @@
         <w:rPr>
           <w:lang w:val="en-US"/>
         </w:rPr>
-        <w:t>C</w:t>
-      </w:r>
-      <w:r>
-        <w:rPr>
-          <w:lang w:val="en-US"/>
-        </w:rPr>
-        <w:t xml:space="preserve">reate a new </w:t>
+        <w:t xml:space="preserve">Create a new </w:t>
       </w:r>
       <w:proofErr w:type="spellStart"/>
       <w:r>
@@ -709,7 +696,246 @@
         <w:rPr>
           <w:lang w:val="en-US"/>
         </w:rPr>
-        <w:t>reate a Service Bus</w:t>
+        <w:t>reate an Streaming Endpoint and assign a Streaming Unit</w:t>
+      </w:r>
+    </w:p>
+    <w:p>
+      <w:pPr>
+        <w:rPr>
+          <w:lang w:val="en-US"/>
+        </w:rPr>
+      </w:pPr>
+      <w:r>
+        <w:rPr>
+          <w:lang w:val="en-US"/>
+        </w:rPr>
+        <w:t xml:space="preserve">In the portal, go to the Media Services account you have just created and select “Streaming </w:t>
+      </w:r>
+      <w:proofErr w:type="spellStart"/>
+      <w:r>
+        <w:rPr>
+          <w:lang w:val="en-US"/>
+        </w:rPr>
+        <w:t>EndPoints</w:t>
+      </w:r>
+      <w:proofErr w:type="spellEnd"/>
+      <w:r>
+        <w:rPr>
+          <w:lang w:val="en-US"/>
+        </w:rPr>
+        <w:t>”</w:t>
+      </w:r>
+    </w:p>
+    <w:p>
+      <w:pPr>
+        <w:rPr>
+          <w:lang w:val="en-US"/>
+        </w:rPr>
+      </w:pPr>
+      <w:r>
+        <w:rPr>
+          <w:noProof/>
+          <w:lang w:eastAsia="es-CL"/>
+        </w:rPr>
+        <w:drawing>
+          <wp:inline distT="0" distB="0" distL="0" distR="0">
+            <wp:extent cx="5607050" cy="1079500"/>
+            <wp:effectExtent l="0" t="0" r="0" b="6350"/>
+            <wp:docPr id="11" name="Imagen 11"/>
+            <wp:cNvGraphicFramePr>
+              <a:graphicFrameLocks xmlns:a="http://schemas.openxmlformats.org/drawingml/2006/main" noChangeAspect="1"/>
+            </wp:cNvGraphicFramePr>
+            <a:graphic xmlns:a="http://schemas.openxmlformats.org/drawingml/2006/main">
+              <a:graphicData uri="http://schemas.openxmlformats.org/drawingml/2006/picture">
+                <pic:pic xmlns:pic="http://schemas.openxmlformats.org/drawingml/2006/picture">
+                  <pic:nvPicPr>
+                    <pic:cNvPr id="0" name="Picture 1"/>
+                    <pic:cNvPicPr>
+                      <a:picLocks noChangeAspect="1" noChangeArrowheads="1"/>
+                    </pic:cNvPicPr>
+                  </pic:nvPicPr>
+                  <pic:blipFill>
+                    <a:blip r:embed="rId11" cstate="print">
+                      <a:extLst>
+                        <a:ext uri="{28A0092B-C50C-407E-A947-70E740481C1C}">
+                          <a14:useLocalDpi xmlns:a14="http://schemas.microsoft.com/office/drawing/2010/main" val="0"/>
+                        </a:ext>
+                      </a:extLst>
+                    </a:blip>
+                    <a:srcRect/>
+                    <a:stretch>
+                      <a:fillRect/>
+                    </a:stretch>
+                  </pic:blipFill>
+                  <pic:spPr bwMode="auto">
+                    <a:xfrm>
+                      <a:off x="0" y="0"/>
+                      <a:ext cx="5607050" cy="1079500"/>
+                    </a:xfrm>
+                    <a:prstGeom prst="rect">
+                      <a:avLst/>
+                    </a:prstGeom>
+                    <a:noFill/>
+                    <a:ln>
+                      <a:noFill/>
+                    </a:ln>
+                  </pic:spPr>
+                </pic:pic>
+              </a:graphicData>
+            </a:graphic>
+          </wp:inline>
+        </w:drawing>
+      </w:r>
+    </w:p>
+    <w:p>
+      <w:pPr>
+        <w:rPr>
+          <w:lang w:val="en-US"/>
+        </w:rPr>
+      </w:pPr>
+      <w:r>
+        <w:rPr>
+          <w:lang w:val="en-US"/>
+        </w:rPr>
+        <w:t xml:space="preserve">If none is created, create a new one with “default” name and do not enable </w:t>
+      </w:r>
+      <w:proofErr w:type="spellStart"/>
+      <w:r>
+        <w:rPr>
+          <w:lang w:val="en-US"/>
+        </w:rPr>
+        <w:t>Cdn</w:t>
+      </w:r>
+      <w:proofErr w:type="spellEnd"/>
+      <w:r>
+        <w:rPr>
+          <w:lang w:val="en-US"/>
+        </w:rPr>
+        <w:t>.</w:t>
+      </w:r>
+    </w:p>
+    <w:p>
+      <w:pPr>
+        <w:rPr>
+          <w:lang w:val="en-US"/>
+        </w:rPr>
+      </w:pPr>
+      <w:r>
+        <w:rPr>
+          <w:lang w:val="en-US"/>
+        </w:rPr>
+        <w:t>After it is created, click on the Streaming endpoint and configure 1 (one) streaming Unit</w:t>
+      </w:r>
+    </w:p>
+    <w:p>
+      <w:pPr>
+        <w:rPr>
+          <w:lang w:val="en-US"/>
+        </w:rPr>
+      </w:pPr>
+      <w:r>
+        <w:rPr>
+          <w:noProof/>
+          <w:lang w:eastAsia="es-CL"/>
+        </w:rPr>
+        <w:drawing>
+          <wp:inline distT="0" distB="0" distL="0" distR="0">
+            <wp:extent cx="5600700" cy="1930400"/>
+            <wp:effectExtent l="0" t="0" r="0" b="0"/>
+            <wp:docPr id="24" name="Imagen 24"/>
+            <wp:cNvGraphicFramePr>
+              <a:graphicFrameLocks xmlns:a="http://schemas.openxmlformats.org/drawingml/2006/main" noChangeAspect="1"/>
+            </wp:cNvGraphicFramePr>
+            <a:graphic xmlns:a="http://schemas.openxmlformats.org/drawingml/2006/main">
+              <a:graphicData uri="http://schemas.openxmlformats.org/drawingml/2006/picture">
+                <pic:pic xmlns:pic="http://schemas.openxmlformats.org/drawingml/2006/picture">
+                  <pic:nvPicPr>
+                    <pic:cNvPr id="0" name="Picture 2"/>
+                    <pic:cNvPicPr>
+                      <a:picLocks noChangeAspect="1" noChangeArrowheads="1"/>
+                    </pic:cNvPicPr>
+                  </pic:nvPicPr>
+                  <pic:blipFill>
+                    <a:blip r:embed="rId12" cstate="print">
+                      <a:extLst>
+                        <a:ext uri="{28A0092B-C50C-407E-A947-70E740481C1C}">
+                          <a14:useLocalDpi xmlns:a14="http://schemas.microsoft.com/office/drawing/2010/main" val="0"/>
+                        </a:ext>
+                      </a:extLst>
+                    </a:blip>
+                    <a:srcRect/>
+                    <a:stretch>
+                      <a:fillRect/>
+                    </a:stretch>
+                  </pic:blipFill>
+                  <pic:spPr bwMode="auto">
+                    <a:xfrm>
+                      <a:off x="0" y="0"/>
+                      <a:ext cx="5600700" cy="1930400"/>
+                    </a:xfrm>
+                    <a:prstGeom prst="rect">
+                      <a:avLst/>
+                    </a:prstGeom>
+                    <a:noFill/>
+                    <a:ln>
+                      <a:noFill/>
+                    </a:ln>
+                  </pic:spPr>
+                </pic:pic>
+              </a:graphicData>
+            </a:graphic>
+          </wp:inline>
+        </w:drawing>
+      </w:r>
+    </w:p>
+    <w:p>
+      <w:pPr>
+        <w:rPr>
+          <w:lang w:val="en-US"/>
+        </w:rPr>
+      </w:pPr>
+      <w:r>
+        <w:rPr>
+          <w:lang w:val="en-US"/>
+        </w:rPr>
+        <w:t xml:space="preserve">This is </w:t>
+      </w:r>
+      <w:r>
+        <w:rPr>
+          <w:b/>
+          <w:lang w:val="en-US"/>
+        </w:rPr>
+        <w:t>mandatory</w:t>
+      </w:r>
+      <w:r>
+        <w:rPr>
+          <w:lang w:val="en-US"/>
+        </w:rPr>
+        <w:t xml:space="preserve"> because as we will be using Dynamic Packaging if the streaming unit is not enabled, videos will not be delivered to the clients in correct format.</w:t>
+      </w:r>
+      <w:bookmarkStart w:id="0" w:name="_GoBack"/>
+      <w:bookmarkEnd w:id="0"/>
+    </w:p>
+    <w:p>
+      <w:pPr>
+        <w:pStyle w:val="Ttulo1"/>
+        <w:rPr>
+          <w:lang w:val="en-US"/>
+        </w:rPr>
+      </w:pPr>
+    </w:p>
+    <w:p>
+      <w:pPr>
+        <w:pStyle w:val="Ttulo1"/>
+        <w:rPr>
+          <w:lang w:val="en-US"/>
+        </w:rPr>
+      </w:pPr>
+      <w:r>
+        <w:rPr>
+          <w:lang w:val="en-US"/>
+        </w:rPr>
+        <w:t>Create a Service Bus</w:t>
       </w:r>
       <w:r>
         <w:rPr>
@@ -760,7 +986,7 @@
                     </pic:cNvPicPr>
                   </pic:nvPicPr>
                   <pic:blipFill>
-                    <a:blip r:embed="rId11">
+                    <a:blip r:embed="rId13">
                       <a:extLst>
                         <a:ext uri="{28A0092B-C50C-407E-A947-70E740481C1C}">
                           <a14:useLocalDpi xmlns:a14="http://schemas.microsoft.com/office/drawing/2010/main" val="0"/>
@@ -816,6 +1042,7 @@
           <w:noProof/>
           <w:lang w:eastAsia="es-CL"/>
         </w:rPr>
+        <w:lastRenderedPageBreak/>
         <w:drawing>
           <wp:inline distT="0" distB="0" distL="0" distR="0">
             <wp:extent cx="2542284" cy="2520950"/>
@@ -834,7 +1061,7 @@
                     </pic:cNvPicPr>
                   </pic:nvPicPr>
                   <pic:blipFill>
-                    <a:blip r:embed="rId12" cstate="print">
+                    <a:blip r:embed="rId14" cstate="print">
                       <a:extLst>
                         <a:ext uri="{28A0092B-C50C-407E-A947-70E740481C1C}">
                           <a14:useLocalDpi xmlns:a14="http://schemas.microsoft.com/office/drawing/2010/main" val="0"/>
@@ -921,7 +1148,7 @@
                     </pic:cNvPicPr>
                   </pic:nvPicPr>
                   <pic:blipFill>
-                    <a:blip r:embed="rId13">
+                    <a:blip r:embed="rId15">
                       <a:extLst>
                         <a:ext uri="{28A0092B-C50C-407E-A947-70E740481C1C}">
                           <a14:useLocalDpi xmlns:a14="http://schemas.microsoft.com/office/drawing/2010/main" val="0"/>
@@ -977,7 +1204,6 @@
           <w:noProof/>
           <w:lang w:eastAsia="es-CL"/>
         </w:rPr>
-        <w:lastRenderedPageBreak/>
         <w:drawing>
           <wp:inline distT="0" distB="0" distL="0" distR="0">
             <wp:extent cx="5607050" cy="1803400"/>
@@ -996,7 +1222,7 @@
                     </pic:cNvPicPr>
                   </pic:nvPicPr>
                   <pic:blipFill>
-                    <a:blip r:embed="rId14" cstate="print">
+                    <a:blip r:embed="rId16" cstate="print">
                       <a:extLst>
                         <a:ext uri="{28A0092B-C50C-407E-A947-70E740481C1C}">
                           <a14:useLocalDpi xmlns:a14="http://schemas.microsoft.com/office/drawing/2010/main" val="0"/>
@@ -1059,13 +1285,8 @@
         <w:rPr>
           <w:lang w:val="en-US"/>
         </w:rPr>
-        <w:t>C</w:t>
-      </w:r>
-      <w:r>
-        <w:rPr>
-          <w:lang w:val="en-US"/>
-        </w:rPr>
-        <w:t>onfigure PowerShell Script (</w:t>
+        <w:lastRenderedPageBreak/>
+        <w:t>Configure PowerShell Script (</w:t>
       </w:r>
       <w:r>
         <w:rPr>
@@ -1731,14 +1952,7 @@
         <w:rPr>
           <w:lang w:val="en-US"/>
         </w:rPr>
-        <w:lastRenderedPageBreak/>
-        <w:t xml:space="preserve">Execute </w:t>
-      </w:r>
-      <w:r>
-        <w:rPr>
-          <w:lang w:val="en-US"/>
-        </w:rPr>
-        <w:t>PowerShell Script (</w:t>
+        <w:t>Execute PowerShell Script (</w:t>
       </w:r>
       <w:r>
         <w:rPr>
@@ -1835,7 +2049,7 @@
                     </pic:cNvPicPr>
                   </pic:nvPicPr>
                   <pic:blipFill>
-                    <a:blip r:embed="rId15" cstate="print">
+                    <a:blip r:embed="rId17" cstate="print">
                       <a:extLst>
                         <a:ext uri="{28A0092B-C50C-407E-A947-70E740481C1C}">
                           <a14:useLocalDpi xmlns:a14="http://schemas.microsoft.com/office/drawing/2010/main" val="0"/>
@@ -1877,6 +2091,7 @@
         <w:rPr>
           <w:lang w:val="en-US"/>
         </w:rPr>
+        <w:lastRenderedPageBreak/>
         <w:t xml:space="preserve">Your storage you can click on your storage and in containers you should </w:t>
       </w:r>
       <w:r>
@@ -1943,7 +2158,7 @@
                     </pic:cNvPicPr>
                   </pic:nvPicPr>
                   <pic:blipFill>
-                    <a:blip r:embed="rId16" cstate="print">
+                    <a:blip r:embed="rId18" cstate="print">
                       <a:extLst>
                         <a:ext uri="{28A0092B-C50C-407E-A947-70E740481C1C}">
                           <a14:useLocalDpi xmlns:a14="http://schemas.microsoft.com/office/drawing/2010/main" val="0"/>
@@ -2099,7 +2314,7 @@
                     </pic:cNvPicPr>
                   </pic:nvPicPr>
                   <pic:blipFill>
-                    <a:blip r:embed="rId17" cstate="print">
+                    <a:blip r:embed="rId19" cstate="print">
                       <a:extLst>
                         <a:ext uri="{28A0092B-C50C-407E-A947-70E740481C1C}">
                           <a14:useLocalDpi xmlns:a14="http://schemas.microsoft.com/office/drawing/2010/main" val="0"/>
@@ -2257,8 +2472,6 @@
           <w:lang w:val="en-US"/>
         </w:rPr>
       </w:pPr>
-      <w:bookmarkStart w:id="0" w:name="_GoBack"/>
-      <w:bookmarkEnd w:id="0"/>
       <w:r>
         <w:rPr>
           <w:lang w:val="en-US"/>
@@ -2315,7 +2528,7 @@
                     <pic:cNvPicPr/>
                   </pic:nvPicPr>
                   <pic:blipFill>
-                    <a:blip r:embed="rId18"/>
+                    <a:blip r:embed="rId20"/>
                     <a:stretch>
                       <a:fillRect/>
                     </a:stretch>
@@ -2379,7 +2592,7 @@
                     </pic:cNvPicPr>
                   </pic:nvPicPr>
                   <pic:blipFill>
-                    <a:blip r:embed="rId19" cstate="print">
+                    <a:blip r:embed="rId21" cstate="print">
                       <a:extLst>
                         <a:ext uri="{28A0092B-C50C-407E-A947-70E740481C1C}">
                           <a14:useLocalDpi xmlns:a14="http://schemas.microsoft.com/office/drawing/2010/main" val="0"/>
@@ -2453,7 +2666,7 @@
                     </pic:cNvPicPr>
                   </pic:nvPicPr>
                   <pic:blipFill>
-                    <a:blip r:embed="rId20" cstate="print">
+                    <a:blip r:embed="rId22" cstate="print">
                       <a:extLst>
                         <a:ext uri="{28A0092B-C50C-407E-A947-70E740481C1C}">
                           <a14:useLocalDpi xmlns:a14="http://schemas.microsoft.com/office/drawing/2010/main" val="0"/>
@@ -2541,7 +2754,7 @@
                     </pic:cNvPicPr>
                   </pic:nvPicPr>
                   <pic:blipFill>
-                    <a:blip r:embed="rId21">
+                    <a:blip r:embed="rId23">
                       <a:extLst>
                         <a:ext uri="{28A0092B-C50C-407E-A947-70E740481C1C}">
                           <a14:useLocalDpi xmlns:a14="http://schemas.microsoft.com/office/drawing/2010/main" val="0"/>
@@ -2630,7 +2843,7 @@
                     </pic:cNvPicPr>
                   </pic:nvPicPr>
                   <pic:blipFill>
-                    <a:blip r:embed="rId22" cstate="print">
+                    <a:blip r:embed="rId24" cstate="print">
                       <a:extLst>
                         <a:ext uri="{28A0092B-C50C-407E-A947-70E740481C1C}">
                           <a14:useLocalDpi xmlns:a14="http://schemas.microsoft.com/office/drawing/2010/main" val="0"/>
@@ -2718,7 +2931,7 @@
                     </pic:cNvPicPr>
                   </pic:nvPicPr>
                   <pic:blipFill>
-                    <a:blip r:embed="rId23" cstate="print">
+                    <a:blip r:embed="rId25" cstate="print">
                       <a:extLst>
                         <a:ext uri="{28A0092B-C50C-407E-A947-70E740481C1C}">
                           <a14:useLocalDpi xmlns:a14="http://schemas.microsoft.com/office/drawing/2010/main" val="0"/>
@@ -2805,7 +3018,7 @@
                     </pic:cNvPicPr>
                   </pic:nvPicPr>
                   <pic:blipFill>
-                    <a:blip r:embed="rId24" cstate="print">
+                    <a:blip r:embed="rId26" cstate="print">
                       <a:extLst>
                         <a:ext uri="{28A0092B-C50C-407E-A947-70E740481C1C}">
                           <a14:useLocalDpi xmlns:a14="http://schemas.microsoft.com/office/drawing/2010/main" val="0"/>
@@ -2893,7 +3106,7 @@
                     </pic:cNvPicPr>
                   </pic:nvPicPr>
                   <pic:blipFill>
-                    <a:blip r:embed="rId25" cstate="print">
+                    <a:blip r:embed="rId27" cstate="print">
                       <a:extLst>
                         <a:ext uri="{28A0092B-C50C-407E-A947-70E740481C1C}">
                           <a14:useLocalDpi xmlns:a14="http://schemas.microsoft.com/office/drawing/2010/main" val="0"/>
@@ -2967,7 +3180,7 @@
                     </pic:cNvPicPr>
                   </pic:nvPicPr>
                   <pic:blipFill>
-                    <a:blip r:embed="rId26">
+                    <a:blip r:embed="rId28">
                       <a:extLst>
                         <a:ext uri="{28A0092B-C50C-407E-A947-70E740481C1C}">
                           <a14:useLocalDpi xmlns:a14="http://schemas.microsoft.com/office/drawing/2010/main" val="0"/>
@@ -3031,13 +3244,7 @@
           <w:lang w:val="en-US"/>
         </w:rPr>
         <w:lastRenderedPageBreak/>
-        <w:t>Test Solution</w:t>
-      </w:r>
-      <w:r>
-        <w:rPr>
-          <w:lang w:val="en-US"/>
-        </w:rPr>
-        <w:t xml:space="preserve"> </w:t>
+        <w:t xml:space="preserve">Test Solution </w:t>
       </w:r>
     </w:p>
     <w:p>
@@ -3121,7 +3328,7 @@
                     <pic:cNvPicPr/>
                   </pic:nvPicPr>
                   <pic:blipFill>
-                    <a:blip r:embed="rId27"/>
+                    <a:blip r:embed="rId29"/>
                     <a:stretch>
                       <a:fillRect/>
                     </a:stretch>

</xml_diff>

<commit_message>
Changes to documentation and app.config. Get rid of console listener for webjob.
</commit_message>
<xml_diff>
--- a/docs/Vod_Configuration_Beacon42.docx
+++ b/docs/Vod_Configuration_Beacon42.docx
@@ -40,21 +40,7 @@
         <w:rPr>
           <w:lang w:val="en-US"/>
         </w:rPr>
-        <w:t xml:space="preserve">Configure PowerShell with </w:t>
-      </w:r>
-      <w:proofErr w:type="spellStart"/>
-      <w:r>
-        <w:rPr>
-          <w:lang w:val="en-US"/>
-        </w:rPr>
-        <w:t>publishsettings</w:t>
-      </w:r>
-      <w:proofErr w:type="spellEnd"/>
-      <w:r>
-        <w:rPr>
-          <w:lang w:val="en-US"/>
-        </w:rPr>
-        <w:t xml:space="preserve"> file</w:t>
+        <w:t>Configure PowerShell with publishsettings file</w:t>
       </w:r>
     </w:p>
     <w:p>
@@ -156,25 +142,7 @@
           <w:color w:val="000000"/>
           <w:lang w:val="en-US" w:eastAsia="es-CL"/>
         </w:rPr>
-        <w:t>Get-</w:t>
-      </w:r>
-      <w:proofErr w:type="spellStart"/>
-      <w:r>
-        <w:rPr>
-          <w:rFonts w:ascii="Calibri" w:eastAsia="Times New Roman" w:hAnsi="Calibri" w:cs="Times New Roman"/>
-          <w:color w:val="000000"/>
-          <w:lang w:val="en-US" w:eastAsia="es-CL"/>
-        </w:rPr>
-        <w:t>AzurePublishSettingsFile</w:t>
-      </w:r>
-      <w:proofErr w:type="spellEnd"/>
-      <w:r>
-        <w:rPr>
-          <w:rFonts w:ascii="Calibri" w:eastAsia="Times New Roman" w:hAnsi="Calibri" w:cs="Times New Roman"/>
-          <w:color w:val="000000"/>
-          <w:lang w:val="en-US" w:eastAsia="es-CL"/>
-        </w:rPr>
-        <w:t xml:space="preserve"> </w:t>
+        <w:t xml:space="preserve">Get-AzurePublishSettingsFile </w:t>
       </w:r>
       <w:r>
         <w:rPr>
@@ -358,25 +326,7 @@
           <w:color w:val="000000"/>
           <w:lang w:val="en-US"/>
         </w:rPr>
-        <w:t>Import the settings with:  Import-</w:t>
-      </w:r>
-      <w:proofErr w:type="spellStart"/>
-      <w:r>
-        <w:rPr>
-          <w:rFonts w:ascii="Calibri" w:hAnsi="Calibri"/>
-          <w:color w:val="000000"/>
-          <w:lang w:val="en-US"/>
-        </w:rPr>
-        <w:t>AzurePublishSettingsFile</w:t>
-      </w:r>
-      <w:proofErr w:type="spellEnd"/>
-      <w:r>
-        <w:rPr>
-          <w:rFonts w:ascii="Calibri" w:hAnsi="Calibri"/>
-          <w:color w:val="000000"/>
-          <w:lang w:val="en-US"/>
-        </w:rPr>
-        <w:t xml:space="preserve"> &lt;downloaded file name&gt;</w:t>
+        <w:t>Import the settings with:  Import-AzurePublishSettingsFile &lt;downloaded file name&gt;</w:t>
       </w:r>
     </w:p>
     <w:p>
@@ -482,21 +432,7 @@
         <w:rPr>
           <w:lang w:val="en-US"/>
         </w:rPr>
-        <w:t xml:space="preserve">Create a new </w:t>
-      </w:r>
-      <w:proofErr w:type="spellStart"/>
-      <w:r>
-        <w:rPr>
-          <w:lang w:val="en-US"/>
-        </w:rPr>
-        <w:t>MediaServices</w:t>
-      </w:r>
-      <w:proofErr w:type="spellEnd"/>
-      <w:r>
-        <w:rPr>
-          <w:lang w:val="en-US"/>
-        </w:rPr>
-        <w:t xml:space="preserve"> Account with the Portal</w:t>
+        <w:t>Create a new MediaServices Account with the Portal</w:t>
       </w:r>
     </w:p>
     <w:p>
@@ -690,40 +626,20 @@
           <w:lang w:val="en-US"/>
         </w:rPr>
         <w:lastRenderedPageBreak/>
-        <w:t>C</w:t>
-      </w:r>
-      <w:r>
-        <w:rPr>
-          <w:lang w:val="en-US"/>
-        </w:rPr>
-        <w:t>reate an Streaming Endpoint and assign a Streaming Unit</w:t>
-      </w:r>
-    </w:p>
-    <w:p>
-      <w:pPr>
-        <w:rPr>
-          <w:lang w:val="en-US"/>
-        </w:rPr>
-      </w:pPr>
-      <w:r>
-        <w:rPr>
-          <w:lang w:val="en-US"/>
-        </w:rPr>
-        <w:t xml:space="preserve">In the portal, go to the Media Services account you have just created and select “Streaming </w:t>
-      </w:r>
-      <w:proofErr w:type="spellStart"/>
-      <w:r>
-        <w:rPr>
-          <w:lang w:val="en-US"/>
-        </w:rPr>
-        <w:t>EndPoints</w:t>
-      </w:r>
-      <w:proofErr w:type="spellEnd"/>
-      <w:r>
-        <w:rPr>
-          <w:lang w:val="en-US"/>
-        </w:rPr>
-        <w:t>”</w:t>
+        <w:t>Create an Streaming Endpoint and assign a Streaming Unit</w:t>
+      </w:r>
+    </w:p>
+    <w:p>
+      <w:pPr>
+        <w:rPr>
+          <w:lang w:val="en-US"/>
+        </w:rPr>
+      </w:pPr>
+      <w:r>
+        <w:rPr>
+          <w:lang w:val="en-US"/>
+        </w:rPr>
+        <w:t>In the portal, go to the Media Services account you have just created and select “Streaming EndPoints”</w:t>
       </w:r>
     </w:p>
     <w:p>
@@ -797,21 +713,7 @@
         <w:rPr>
           <w:lang w:val="en-US"/>
         </w:rPr>
-        <w:t xml:space="preserve">If none is created, create a new one with “default” name and do not enable </w:t>
-      </w:r>
-      <w:proofErr w:type="spellStart"/>
-      <w:r>
-        <w:rPr>
-          <w:lang w:val="en-US"/>
-        </w:rPr>
-        <w:t>Cdn</w:t>
-      </w:r>
-      <w:proofErr w:type="spellEnd"/>
-      <w:r>
-        <w:rPr>
-          <w:lang w:val="en-US"/>
-        </w:rPr>
-        <w:t>.</w:t>
+        <w:t>If none is created, create a new one with “default” name and do not enable Cdn.</w:t>
       </w:r>
     </w:p>
     <w:p>
@@ -913,8 +815,6 @@
         </w:rPr>
         <w:t xml:space="preserve"> because as we will be using Dynamic Packaging if the streaming unit is not enabled, videos will not be delivered to the clients in correct format.</w:t>
       </w:r>
-      <w:bookmarkStart w:id="0" w:name="_GoBack"/>
-      <w:bookmarkEnd w:id="0"/>
     </w:p>
     <w:p>
       <w:pPr>
@@ -1336,9 +1236,31 @@
           <w:highlight w:val="white"/>
           <w:lang w:val="en-US"/>
         </w:rPr>
-        <w:t>$</w:t>
-      </w:r>
-      <w:proofErr w:type="spellStart"/>
+        <w:t>$azureSubscriptionName</w:t>
+      </w:r>
+      <w:r>
+        <w:rPr>
+          <w:rFonts w:ascii="Consolas" w:hAnsi="Consolas" w:cs="Consolas"/>
+          <w:color w:val="FF4500"/>
+          <w:sz w:val="19"/>
+          <w:szCs w:val="19"/>
+          <w:lang w:val="en-US"/>
+        </w:rPr>
+        <w:t xml:space="preserve">: </w:t>
+      </w:r>
+      <w:r>
+        <w:rPr>
+          <w:lang w:val="en-US"/>
+        </w:rPr>
+        <w:t xml:space="preserve">the name of the subscription (the one that was shown as a result of executing Import publish settings file). If you don’t have it you can get it running Get-AzureSubscription on PowerShell </w:t>
+      </w:r>
+    </w:p>
+    <w:p>
+      <w:pPr>
+        <w:rPr>
+          <w:lang w:val="en-US"/>
+        </w:rPr>
+      </w:pPr>
       <w:r>
         <w:rPr>
           <w:rFonts w:ascii="Consolas" w:hAnsi="Consolas" w:cs="Consolas"/>
@@ -1348,9 +1270,8 @@
           <w:highlight w:val="white"/>
           <w:lang w:val="en-US"/>
         </w:rPr>
-        <w:t>azureSubscriptionName</w:t>
-      </w:r>
-      <w:proofErr w:type="spellEnd"/>
+        <w:t>$MediaServiceAccountName</w:t>
+      </w:r>
       <w:r>
         <w:rPr>
           <w:rFonts w:ascii="Consolas" w:hAnsi="Consolas" w:cs="Consolas"/>
@@ -1359,27 +1280,19 @@
           <w:szCs w:val="19"/>
           <w:lang w:val="en-US"/>
         </w:rPr>
-        <w:t xml:space="preserve">: </w:t>
-      </w:r>
-      <w:r>
-        <w:rPr>
-          <w:lang w:val="en-US"/>
-        </w:rPr>
-        <w:t>the name of the subscription (the one that was shown as a result of executing Import publish settings file). If you don’t have it you can get it running Get-</w:t>
-      </w:r>
-      <w:proofErr w:type="spellStart"/>
-      <w:r>
-        <w:rPr>
-          <w:lang w:val="en-US"/>
-        </w:rPr>
-        <w:t>AzureSubscription</w:t>
-      </w:r>
-      <w:proofErr w:type="spellEnd"/>
-      <w:r>
-        <w:rPr>
-          <w:lang w:val="en-US"/>
-        </w:rPr>
-        <w:t xml:space="preserve"> on PowerShell </w:t>
+        <w:t>:</w:t>
+      </w:r>
+      <w:r>
+        <w:rPr>
+          <w:lang w:val="en-US"/>
+        </w:rPr>
+        <w:t xml:space="preserve"> </w:t>
+      </w:r>
+      <w:r>
+        <w:rPr>
+          <w:lang w:val="en-US"/>
+        </w:rPr>
+        <w:t>Name of the recently previously created Media Services Account (amstestbeacon42)</w:t>
       </w:r>
     </w:p>
     <w:p>
@@ -1397,9 +1310,37 @@
           <w:highlight w:val="white"/>
           <w:lang w:val="en-US"/>
         </w:rPr>
-        <w:t>$</w:t>
-      </w:r>
-      <w:proofErr w:type="spellStart"/>
+        <w:t>$PrimaryMediaServiceAccessKey</w:t>
+      </w:r>
+      <w:r>
+        <w:rPr>
+          <w:rFonts w:ascii="Consolas" w:hAnsi="Consolas" w:cs="Consolas"/>
+          <w:color w:val="FF4500"/>
+          <w:sz w:val="19"/>
+          <w:szCs w:val="19"/>
+          <w:lang w:val="en-US"/>
+        </w:rPr>
+        <w:t>:</w:t>
+      </w:r>
+      <w:r>
+        <w:rPr>
+          <w:lang w:val="en-US"/>
+        </w:rPr>
+        <w:t xml:space="preserve"> </w:t>
+      </w:r>
+      <w:r>
+        <w:rPr>
+          <w:lang w:val="en-US"/>
+        </w:rPr>
+        <w:t>Key for making operations on Media Services (you can obtain this in the portal, clicking on Manage Keys and copying the “Primary Media Services Access Key”</w:t>
+      </w:r>
+    </w:p>
+    <w:p>
+      <w:pPr>
+        <w:rPr>
+          <w:lang w:val="en-US"/>
+        </w:rPr>
+      </w:pPr>
       <w:r>
         <w:rPr>
           <w:rFonts w:ascii="Consolas" w:hAnsi="Consolas" w:cs="Consolas"/>
@@ -1409,9 +1350,8 @@
           <w:highlight w:val="white"/>
           <w:lang w:val="en-US"/>
         </w:rPr>
-        <w:t>MediaServiceAccountName</w:t>
-      </w:r>
-      <w:proofErr w:type="spellEnd"/>
+        <w:t>$butlerStorageAccountName</w:t>
+      </w:r>
       <w:r>
         <w:rPr>
           <w:rFonts w:ascii="Consolas" w:hAnsi="Consolas" w:cs="Consolas"/>
@@ -1420,19 +1360,25 @@
           <w:szCs w:val="19"/>
           <w:lang w:val="en-US"/>
         </w:rPr>
-        <w:t>:</w:t>
-      </w:r>
-      <w:r>
-        <w:rPr>
-          <w:lang w:val="en-US"/>
-        </w:rPr>
-        <w:t xml:space="preserve"> </w:t>
-      </w:r>
-      <w:r>
-        <w:rPr>
-          <w:lang w:val="en-US"/>
-        </w:rPr>
-        <w:t>Name of the recently previously created Media Services Account (amstestbeacon42)</w:t>
+        <w:t xml:space="preserve">: </w:t>
+      </w:r>
+      <w:r>
+        <w:rPr>
+          <w:lang w:val="en-US"/>
+        </w:rPr>
+        <w:t xml:space="preserve">Name of the storage account where Configuration Tables of the solution will be created and where all blob operations will be performed. For simplicity, </w:t>
+      </w:r>
+      <w:r>
+        <w:rPr>
+          <w:lang w:val="en-US"/>
+        </w:rPr>
+        <w:t xml:space="preserve">on Development environments, we will configure with the same storage account as Media Services (in this case amstestbeacon42stor) but on Qa/Production environments you should create a new storage </w:t>
+      </w:r>
+      <w:r>
+        <w:rPr>
+          <w:lang w:val="en-US"/>
+        </w:rPr>
+        <w:t>account and assign this account.</w:t>
       </w:r>
     </w:p>
     <w:p>
@@ -1450,9 +1396,75 @@
           <w:highlight w:val="white"/>
           <w:lang w:val="en-US"/>
         </w:rPr>
-        <w:t>$</w:t>
-      </w:r>
-      <w:proofErr w:type="spellStart"/>
+        <w:t>$MediaStorageConn</w:t>
+      </w:r>
+      <w:r>
+        <w:rPr>
+          <w:rFonts w:ascii="Consolas" w:hAnsi="Consolas" w:cs="Consolas"/>
+          <w:color w:val="FF4500"/>
+          <w:sz w:val="19"/>
+          <w:szCs w:val="19"/>
+          <w:lang w:val="en-US"/>
+        </w:rPr>
+        <w:t>:</w:t>
+      </w:r>
+      <w:r>
+        <w:rPr>
+          <w:lang w:val="en-US"/>
+        </w:rPr>
+        <w:t xml:space="preserve"> </w:t>
+      </w:r>
+      <w:r>
+        <w:rPr>
+          <w:lang w:val="en-US"/>
+        </w:rPr>
+        <w:t xml:space="preserve">Storage connection string in the form </w:t>
+      </w:r>
+      <w:r>
+        <w:rPr>
+          <w:rFonts w:ascii="Consolas" w:hAnsi="Consolas" w:cs="Consolas"/>
+          <w:color w:val="8B0000"/>
+          <w:sz w:val="19"/>
+          <w:szCs w:val="19"/>
+          <w:highlight w:val="white"/>
+          <w:lang w:val="en-US"/>
+        </w:rPr>
+        <w:t>DefaultEndpointsProtocol=https;AccountName=amstestbeacon42stor;AccountKey=ng</w:t>
+      </w:r>
+      <w:r>
+        <w:rPr>
+          <w:rFonts w:ascii="Consolas" w:hAnsi="Consolas" w:cs="Consolas"/>
+          <w:color w:val="8B0000"/>
+          <w:sz w:val="19"/>
+          <w:szCs w:val="19"/>
+          <w:highlight w:val="white"/>
+          <w:lang w:val="en-US"/>
+        </w:rPr>
+        <w:t>sdfasdf</w:t>
+      </w:r>
+      <w:r>
+        <w:rPr>
+          <w:lang w:val="en-US"/>
+        </w:rPr>
+        <w:t xml:space="preserve"> </w:t>
+      </w:r>
+      <w:r>
+        <w:rPr>
+          <w:lang w:val="en-US"/>
+        </w:rPr>
+        <w:t>where AccountName is the name of the storage account for the Media Services Account. Beware of this if you use a different storage for butlerStorage.</w:t>
+      </w:r>
+    </w:p>
+    <w:p>
+      <w:pPr>
+        <w:rPr>
+          <w:rFonts w:ascii="Consolas" w:hAnsi="Consolas" w:cs="Consolas"/>
+          <w:color w:val="8B0000"/>
+          <w:sz w:val="19"/>
+          <w:szCs w:val="19"/>
+          <w:lang w:val="en-US"/>
+        </w:rPr>
+      </w:pPr>
       <w:r>
         <w:rPr>
           <w:rFonts w:ascii="Consolas" w:hAnsi="Consolas" w:cs="Consolas"/>
@@ -1462,9 +1474,8 @@
           <w:highlight w:val="white"/>
           <w:lang w:val="en-US"/>
         </w:rPr>
-        <w:t>PrimaryMediaServiceAccessKey</w:t>
-      </w:r>
-      <w:proofErr w:type="spellEnd"/>
+        <w:t>$ServiceBusConnection</w:t>
+      </w:r>
       <w:r>
         <w:rPr>
           <w:rFonts w:ascii="Consolas" w:hAnsi="Consolas" w:cs="Consolas"/>
@@ -1473,145 +1484,19 @@
           <w:szCs w:val="19"/>
           <w:lang w:val="en-US"/>
         </w:rPr>
-        <w:t>:</w:t>
-      </w:r>
-      <w:r>
-        <w:rPr>
-          <w:lang w:val="en-US"/>
-        </w:rPr>
-        <w:t xml:space="preserve"> </w:t>
-      </w:r>
-      <w:r>
-        <w:rPr>
-          <w:lang w:val="en-US"/>
-        </w:rPr>
-        <w:t>Key for making operations on Media Services (you can obtain this in the portal, clicking on Manage Keys and copying the “Primary Media Services Access Key”</w:t>
-      </w:r>
-    </w:p>
-    <w:p>
-      <w:pPr>
-        <w:rPr>
-          <w:lang w:val="en-US"/>
-        </w:rPr>
-      </w:pPr>
-      <w:r>
-        <w:rPr>
-          <w:rFonts w:ascii="Consolas" w:hAnsi="Consolas" w:cs="Consolas"/>
-          <w:color w:val="FF4500"/>
-          <w:sz w:val="19"/>
-          <w:szCs w:val="19"/>
-          <w:highlight w:val="white"/>
-          <w:lang w:val="en-US"/>
-        </w:rPr>
-        <w:t>$</w:t>
-      </w:r>
-      <w:proofErr w:type="spellStart"/>
-      <w:r>
-        <w:rPr>
-          <w:rFonts w:ascii="Consolas" w:hAnsi="Consolas" w:cs="Consolas"/>
-          <w:color w:val="FF4500"/>
-          <w:sz w:val="19"/>
-          <w:szCs w:val="19"/>
-          <w:highlight w:val="white"/>
-          <w:lang w:val="en-US"/>
-        </w:rPr>
-        <w:t>butlerStorageAccountName</w:t>
-      </w:r>
-      <w:proofErr w:type="spellEnd"/>
-      <w:r>
-        <w:rPr>
-          <w:rFonts w:ascii="Consolas" w:hAnsi="Consolas" w:cs="Consolas"/>
-          <w:color w:val="FF4500"/>
-          <w:sz w:val="19"/>
-          <w:szCs w:val="19"/>
-          <w:lang w:val="en-US"/>
-        </w:rPr>
         <w:t xml:space="preserve">: </w:t>
       </w:r>
       <w:r>
         <w:rPr>
           <w:lang w:val="en-US"/>
         </w:rPr>
-        <w:t xml:space="preserve">Name of the storage account where Configuration Tables of the solution will be created and where all blob operations will be performed. For simplicity, </w:t>
-      </w:r>
-      <w:r>
-        <w:rPr>
-          <w:lang w:val="en-US"/>
-        </w:rPr>
-        <w:t xml:space="preserve">on Development environments, we will configure with the same storage account as Media Services (in this case amstestbeacon42stor) but on </w:t>
-      </w:r>
-      <w:proofErr w:type="spellStart"/>
-      <w:r>
-        <w:rPr>
-          <w:lang w:val="en-US"/>
-        </w:rPr>
-        <w:t>Qa</w:t>
-      </w:r>
-      <w:proofErr w:type="spellEnd"/>
-      <w:r>
-        <w:rPr>
-          <w:lang w:val="en-US"/>
-        </w:rPr>
-        <w:t xml:space="preserve">/Production environments you should create a new storage </w:t>
-      </w:r>
-      <w:r>
-        <w:rPr>
-          <w:lang w:val="en-US"/>
-        </w:rPr>
-        <w:t>account and assign this account.</w:t>
-      </w:r>
-    </w:p>
-    <w:p>
-      <w:pPr>
-        <w:rPr>
-          <w:lang w:val="en-US"/>
-        </w:rPr>
-      </w:pPr>
-      <w:r>
-        <w:rPr>
-          <w:rFonts w:ascii="Consolas" w:hAnsi="Consolas" w:cs="Consolas"/>
-          <w:color w:val="FF4500"/>
-          <w:sz w:val="19"/>
-          <w:szCs w:val="19"/>
-          <w:highlight w:val="white"/>
-          <w:lang w:val="en-US"/>
-        </w:rPr>
-        <w:t>$</w:t>
-      </w:r>
-      <w:proofErr w:type="spellStart"/>
-      <w:r>
-        <w:rPr>
-          <w:rFonts w:ascii="Consolas" w:hAnsi="Consolas" w:cs="Consolas"/>
-          <w:color w:val="FF4500"/>
-          <w:sz w:val="19"/>
-          <w:szCs w:val="19"/>
-          <w:highlight w:val="white"/>
-          <w:lang w:val="en-US"/>
-        </w:rPr>
-        <w:t>MediaStorageConn</w:t>
-      </w:r>
-      <w:proofErr w:type="spellEnd"/>
-      <w:r>
-        <w:rPr>
-          <w:rFonts w:ascii="Consolas" w:hAnsi="Consolas" w:cs="Consolas"/>
-          <w:color w:val="FF4500"/>
-          <w:sz w:val="19"/>
-          <w:szCs w:val="19"/>
-          <w:lang w:val="en-US"/>
-        </w:rPr>
-        <w:t>:</w:t>
-      </w:r>
-      <w:r>
-        <w:rPr>
-          <w:lang w:val="en-US"/>
-        </w:rPr>
-        <w:t xml:space="preserve"> </w:t>
-      </w:r>
-      <w:r>
-        <w:rPr>
-          <w:lang w:val="en-US"/>
-        </w:rPr>
-        <w:t xml:space="preserve">Storage connection string in the form </w:t>
+        <w:t>Configuration to access Service Bus notifications in the sample.</w:t>
+      </w:r>
+      <w:r>
+        <w:rPr>
+          <w:lang w:val="en-US"/>
+        </w:rPr>
+        <w:t xml:space="preserve"> It’s in the form </w:t>
       </w:r>
       <w:r>
         <w:rPr>
@@ -1622,9 +1507,8 @@
           <w:highlight w:val="white"/>
           <w:lang w:val="en-US"/>
         </w:rPr>
-        <w:t>DefaultEndpointsProtocol=https</w:t>
-      </w:r>
-      <w:proofErr w:type="gramStart"/>
+        <w:t>{""connectionString"": ""Endpoint=sb://caballostvdesa.servicebus.windows.net/;SharedAccessKeyName=RootManageSharedAccessKey;SharedAccessKey=</w:t>
+      </w:r>
       <w:r>
         <w:rPr>
           <w:rFonts w:ascii="Consolas" w:hAnsi="Consolas" w:cs="Consolas"/>
@@ -1634,9 +1518,8 @@
           <w:highlight w:val="white"/>
           <w:lang w:val="en-US"/>
         </w:rPr>
-        <w:t>;AccountName</w:t>
-      </w:r>
-      <w:proofErr w:type="gramEnd"/>
+        <w:t>ljlkjljlkjl</w:t>
+      </w:r>
       <w:r>
         <w:rPr>
           <w:rFonts w:ascii="Consolas" w:hAnsi="Consolas" w:cs="Consolas"/>
@@ -1646,18 +1529,46 @@
           <w:highlight w:val="white"/>
           <w:lang w:val="en-US"/>
         </w:rPr>
-        <w:t>=amstestbeacon42stor;AccountKey=ng</w:t>
-      </w:r>
-      <w:r>
-        <w:rPr>
-          <w:rFonts w:ascii="Consolas" w:hAnsi="Consolas" w:cs="Consolas"/>
-          <w:color w:val="8B0000"/>
-          <w:sz w:val="19"/>
-          <w:szCs w:val="19"/>
-          <w:highlight w:val="white"/>
-          <w:lang w:val="en-US"/>
-        </w:rPr>
-        <w:t>sdfasdf</w:t>
+        <w:t>4dlabfk+0lk0="",""topicText"": ""Caballos-Topic"", ""SubscriptionName"": ""CaballosSubscription""</w:t>
+      </w:r>
+    </w:p>
+    <w:p>
+      <w:pPr>
+        <w:rPr>
+          <w:lang w:val="en-US"/>
+        </w:rPr>
+      </w:pPr>
+      <w:r>
+        <w:rPr>
+          <w:lang w:val="en-US"/>
+        </w:rPr>
+        <w:t xml:space="preserve">Where connectionString must be filled with the Connection information for the ServiceBus Namespace and topicText with the Topic Name we created. </w:t>
+      </w:r>
+    </w:p>
+    <w:p>
+      <w:pPr>
+        <w:pStyle w:val="Ttulo1"/>
+        <w:rPr>
+          <w:lang w:val="en-US"/>
+        </w:rPr>
+      </w:pPr>
+      <w:r>
+        <w:rPr>
+          <w:lang w:val="en-US"/>
+        </w:rPr>
+        <w:t>Execute PowerShell Script (</w:t>
+      </w:r>
+      <w:r>
+        <w:rPr>
+          <w:lang w:val="en-US"/>
+        </w:rPr>
+        <w:t>MediaButlerDeploy-Dec2015.ps1</w:t>
+      </w:r>
+      <w:r>
+        <w:rPr>
+          <w:lang w:val="en-US"/>
+        </w:rPr>
+        <w:t>)</w:t>
       </w:r>
       <w:r>
         <w:rPr>
@@ -1665,346 +1576,25 @@
         </w:rPr>
         <w:t xml:space="preserve"> </w:t>
       </w:r>
-      <w:r>
-        <w:rPr>
-          <w:lang w:val="en-US"/>
-        </w:rPr>
-        <w:t xml:space="preserve">where </w:t>
-      </w:r>
-      <w:proofErr w:type="spellStart"/>
-      <w:r>
-        <w:rPr>
-          <w:lang w:val="en-US"/>
-        </w:rPr>
-        <w:t>AccountName</w:t>
-      </w:r>
-      <w:proofErr w:type="spellEnd"/>
-      <w:r>
-        <w:rPr>
-          <w:lang w:val="en-US"/>
-        </w:rPr>
-        <w:t xml:space="preserve"> is the name of the storage account for the Media Services Account. Beware of this if you use a different storage for </w:t>
-      </w:r>
-      <w:proofErr w:type="spellStart"/>
-      <w:r>
-        <w:rPr>
-          <w:lang w:val="en-US"/>
-        </w:rPr>
-        <w:t>butlerStorage</w:t>
-      </w:r>
-      <w:proofErr w:type="spellEnd"/>
-      <w:r>
-        <w:rPr>
-          <w:lang w:val="en-US"/>
-        </w:rPr>
-        <w:t>.</w:t>
-      </w:r>
-    </w:p>
-    <w:p>
-      <w:pPr>
-        <w:rPr>
-          <w:rFonts w:ascii="Consolas" w:hAnsi="Consolas" w:cs="Consolas"/>
-          <w:color w:val="8B0000"/>
-          <w:sz w:val="19"/>
-          <w:szCs w:val="19"/>
-          <w:lang w:val="en-US"/>
-        </w:rPr>
-      </w:pPr>
-      <w:r>
-        <w:rPr>
-          <w:rFonts w:ascii="Consolas" w:hAnsi="Consolas" w:cs="Consolas"/>
-          <w:color w:val="FF4500"/>
-          <w:sz w:val="19"/>
-          <w:szCs w:val="19"/>
-          <w:highlight w:val="white"/>
-          <w:lang w:val="en-US"/>
-        </w:rPr>
-        <w:t>$</w:t>
-      </w:r>
-      <w:proofErr w:type="spellStart"/>
-      <w:r>
-        <w:rPr>
-          <w:rFonts w:ascii="Consolas" w:hAnsi="Consolas" w:cs="Consolas"/>
-          <w:color w:val="FF4500"/>
-          <w:sz w:val="19"/>
-          <w:szCs w:val="19"/>
-          <w:highlight w:val="white"/>
-          <w:lang w:val="en-US"/>
-        </w:rPr>
-        <w:t>ServiceBusConnection</w:t>
-      </w:r>
-      <w:proofErr w:type="spellEnd"/>
-      <w:r>
-        <w:rPr>
-          <w:rFonts w:ascii="Consolas" w:hAnsi="Consolas" w:cs="Consolas"/>
-          <w:color w:val="FF4500"/>
-          <w:sz w:val="19"/>
-          <w:szCs w:val="19"/>
-          <w:lang w:val="en-US"/>
-        </w:rPr>
-        <w:t xml:space="preserve">: </w:t>
-      </w:r>
-      <w:r>
-        <w:rPr>
-          <w:lang w:val="en-US"/>
-        </w:rPr>
-        <w:t>Configuration to access Service Bus notifications in the sample.</w:t>
-      </w:r>
-      <w:r>
-        <w:rPr>
-          <w:lang w:val="en-US"/>
-        </w:rPr>
-        <w:t xml:space="preserve"> It’s in the form </w:t>
-      </w:r>
-      <w:r>
-        <w:rPr>
-          <w:rFonts w:ascii="Consolas" w:hAnsi="Consolas" w:cs="Consolas"/>
-          <w:color w:val="8B0000"/>
-          <w:sz w:val="19"/>
-          <w:szCs w:val="19"/>
-          <w:highlight w:val="white"/>
-          <w:lang w:val="en-US"/>
-        </w:rPr>
-        <w:t>{""</w:t>
-      </w:r>
-      <w:proofErr w:type="spellStart"/>
-      <w:r>
-        <w:rPr>
-          <w:rFonts w:ascii="Consolas" w:hAnsi="Consolas" w:cs="Consolas"/>
-          <w:color w:val="8B0000"/>
-          <w:sz w:val="19"/>
-          <w:szCs w:val="19"/>
-          <w:highlight w:val="white"/>
-          <w:lang w:val="en-US"/>
-        </w:rPr>
-        <w:t>connectionString</w:t>
-      </w:r>
-      <w:proofErr w:type="spellEnd"/>
-      <w:r>
-        <w:rPr>
-          <w:rFonts w:ascii="Consolas" w:hAnsi="Consolas" w:cs="Consolas"/>
-          <w:color w:val="8B0000"/>
-          <w:sz w:val="19"/>
-          <w:szCs w:val="19"/>
-          <w:highlight w:val="white"/>
-          <w:lang w:val="en-US"/>
-        </w:rPr>
-        <w:t>"": ""Endpoint=sb://caballostvdesa.servicebus.windows.net/;SharedAccessKeyName=RootManageSharedAccessKey;SharedAccessKey=</w:t>
-      </w:r>
-      <w:r>
-        <w:rPr>
-          <w:rFonts w:ascii="Consolas" w:hAnsi="Consolas" w:cs="Consolas"/>
-          <w:color w:val="8B0000"/>
-          <w:sz w:val="19"/>
-          <w:szCs w:val="19"/>
-          <w:highlight w:val="white"/>
-          <w:lang w:val="en-US"/>
-        </w:rPr>
-        <w:t>ljlkjljlkjl</w:t>
-      </w:r>
-      <w:r>
-        <w:rPr>
-          <w:rFonts w:ascii="Consolas" w:hAnsi="Consolas" w:cs="Consolas"/>
-          <w:color w:val="8B0000"/>
-          <w:sz w:val="19"/>
-          <w:szCs w:val="19"/>
-          <w:highlight w:val="white"/>
-          <w:lang w:val="en-US"/>
-        </w:rPr>
-        <w:t>4dlabfk+0lk0="",""topicText"": ""</w:t>
-      </w:r>
-      <w:proofErr w:type="spellStart"/>
-      <w:r>
-        <w:rPr>
-          <w:rFonts w:ascii="Consolas" w:hAnsi="Consolas" w:cs="Consolas"/>
-          <w:color w:val="8B0000"/>
-          <w:sz w:val="19"/>
-          <w:szCs w:val="19"/>
-          <w:highlight w:val="white"/>
-          <w:lang w:val="en-US"/>
-        </w:rPr>
-        <w:t>Caballos</w:t>
-      </w:r>
-      <w:proofErr w:type="spellEnd"/>
-      <w:r>
-        <w:rPr>
-          <w:rFonts w:ascii="Consolas" w:hAnsi="Consolas" w:cs="Consolas"/>
-          <w:color w:val="8B0000"/>
-          <w:sz w:val="19"/>
-          <w:szCs w:val="19"/>
-          <w:highlight w:val="white"/>
-          <w:lang w:val="en-US"/>
-        </w:rPr>
-        <w:t>-Topic"", ""</w:t>
-      </w:r>
-      <w:proofErr w:type="spellStart"/>
-      <w:r>
-        <w:rPr>
-          <w:rFonts w:ascii="Consolas" w:hAnsi="Consolas" w:cs="Consolas"/>
-          <w:color w:val="8B0000"/>
-          <w:sz w:val="19"/>
-          <w:szCs w:val="19"/>
-          <w:highlight w:val="white"/>
-          <w:lang w:val="en-US"/>
-        </w:rPr>
-        <w:t>SubscriptionName</w:t>
-      </w:r>
-      <w:proofErr w:type="spellEnd"/>
-      <w:r>
-        <w:rPr>
-          <w:rFonts w:ascii="Consolas" w:hAnsi="Consolas" w:cs="Consolas"/>
-          <w:color w:val="8B0000"/>
-          <w:sz w:val="19"/>
-          <w:szCs w:val="19"/>
-          <w:highlight w:val="white"/>
-          <w:lang w:val="en-US"/>
-        </w:rPr>
-        <w:t>"": ""</w:t>
-      </w:r>
-      <w:proofErr w:type="spellStart"/>
-      <w:r>
-        <w:rPr>
-          <w:rFonts w:ascii="Consolas" w:hAnsi="Consolas" w:cs="Consolas"/>
-          <w:color w:val="8B0000"/>
-          <w:sz w:val="19"/>
-          <w:szCs w:val="19"/>
-          <w:highlight w:val="white"/>
-          <w:lang w:val="en-US"/>
-        </w:rPr>
-        <w:t>CaballosSubscription</w:t>
-      </w:r>
-      <w:proofErr w:type="spellEnd"/>
-      <w:r>
-        <w:rPr>
-          <w:rFonts w:ascii="Consolas" w:hAnsi="Consolas" w:cs="Consolas"/>
-          <w:color w:val="8B0000"/>
-          <w:sz w:val="19"/>
-          <w:szCs w:val="19"/>
-          <w:highlight w:val="white"/>
-          <w:lang w:val="en-US"/>
-        </w:rPr>
-        <w:t>""</w:t>
-      </w:r>
-    </w:p>
-    <w:p>
-      <w:pPr>
-        <w:rPr>
-          <w:lang w:val="en-US"/>
-        </w:rPr>
-      </w:pPr>
-      <w:r>
-        <w:rPr>
-          <w:lang w:val="en-US"/>
-        </w:rPr>
-        <w:t xml:space="preserve">Where </w:t>
-      </w:r>
-      <w:proofErr w:type="spellStart"/>
-      <w:r>
-        <w:rPr>
-          <w:lang w:val="en-US"/>
-        </w:rPr>
-        <w:t>connectionString</w:t>
-      </w:r>
-      <w:proofErr w:type="spellEnd"/>
-      <w:r>
-        <w:rPr>
-          <w:lang w:val="en-US"/>
-        </w:rPr>
-        <w:t xml:space="preserve"> must be filled with the Connection information for the </w:t>
-      </w:r>
-      <w:proofErr w:type="spellStart"/>
-      <w:r>
-        <w:rPr>
-          <w:lang w:val="en-US"/>
-        </w:rPr>
-        <w:t>ServiceBus</w:t>
-      </w:r>
-      <w:proofErr w:type="spellEnd"/>
-      <w:r>
-        <w:rPr>
-          <w:lang w:val="en-US"/>
-        </w:rPr>
-        <w:t xml:space="preserve"> Namespace and </w:t>
-      </w:r>
-      <w:proofErr w:type="spellStart"/>
-      <w:r>
-        <w:rPr>
-          <w:lang w:val="en-US"/>
-        </w:rPr>
-        <w:t>topicText</w:t>
-      </w:r>
-      <w:proofErr w:type="spellEnd"/>
-      <w:r>
-        <w:rPr>
-          <w:lang w:val="en-US"/>
-        </w:rPr>
-        <w:t xml:space="preserve"> with the Topic Name we created. </w:t>
-      </w:r>
-    </w:p>
-    <w:p>
-      <w:pPr>
-        <w:pStyle w:val="Ttulo1"/>
-        <w:rPr>
-          <w:lang w:val="en-US"/>
-        </w:rPr>
-      </w:pPr>
-      <w:r>
-        <w:rPr>
-          <w:lang w:val="en-US"/>
-        </w:rPr>
-        <w:t>Execute PowerShell Script (</w:t>
-      </w:r>
-      <w:r>
-        <w:rPr>
-          <w:lang w:val="en-US"/>
-        </w:rPr>
-        <w:t>MediaButlerDeploy-Dec2015.ps1</w:t>
-      </w:r>
-      <w:r>
-        <w:rPr>
-          <w:lang w:val="en-US"/>
-        </w:rPr>
-        <w:t>)</w:t>
-      </w:r>
-      <w:r>
-        <w:rPr>
-          <w:lang w:val="en-US"/>
-        </w:rPr>
-        <w:t xml:space="preserve"> </w:t>
-      </w:r>
-    </w:p>
-    <w:p>
-      <w:pPr>
-        <w:rPr>
-          <w:lang w:val="en-US"/>
-        </w:rPr>
-      </w:pPr>
-    </w:p>
-    <w:p>
-      <w:pPr>
-        <w:rPr>
-          <w:lang w:val="en-US"/>
-        </w:rPr>
-      </w:pPr>
-      <w:r>
-        <w:rPr>
-          <w:lang w:val="en-US"/>
-        </w:rPr>
-        <w:t xml:space="preserve">Open PowerShell Script in Windows PowerShell </w:t>
-      </w:r>
-      <w:proofErr w:type="spellStart"/>
-      <w:r>
-        <w:rPr>
-          <w:lang w:val="en-US"/>
-        </w:rPr>
-        <w:t>Ise</w:t>
-      </w:r>
-      <w:proofErr w:type="spellEnd"/>
-      <w:r>
-        <w:rPr>
-          <w:lang w:val="en-US"/>
-        </w:rPr>
-        <w:t xml:space="preserve"> or in PowerShell (always start as administrator) and Execute the script.</w:t>
+    </w:p>
+    <w:p>
+      <w:pPr>
+        <w:rPr>
+          <w:lang w:val="en-US"/>
+        </w:rPr>
+      </w:pPr>
+    </w:p>
+    <w:p>
+      <w:pPr>
+        <w:rPr>
+          <w:lang w:val="en-US"/>
+        </w:rPr>
+      </w:pPr>
+      <w:r>
+        <w:rPr>
+          <w:lang w:val="en-US"/>
+        </w:rPr>
+        <w:t>Open PowerShell Script in Windows PowerShell Ise or in PowerShell (always start as administrator) and Execute the script.</w:t>
       </w:r>
     </w:p>
     <w:p>
@@ -2098,35 +1688,7 @@
         <w:rPr>
           <w:lang w:val="en-US"/>
         </w:rPr>
-        <w:t xml:space="preserve">see a </w:t>
-      </w:r>
-      <w:proofErr w:type="spellStart"/>
-      <w:r>
-        <w:rPr>
-          <w:lang w:val="en-US"/>
-        </w:rPr>
-        <w:t>mediabutlerbin</w:t>
-      </w:r>
-      <w:proofErr w:type="spellEnd"/>
-      <w:r>
-        <w:rPr>
-          <w:lang w:val="en-US"/>
-        </w:rPr>
-        <w:t xml:space="preserve"> container and a </w:t>
-      </w:r>
-      <w:proofErr w:type="spellStart"/>
-      <w:r>
-        <w:rPr>
-          <w:lang w:val="en-US"/>
-        </w:rPr>
-        <w:t>vodstandardprocess</w:t>
-      </w:r>
-      <w:proofErr w:type="spellEnd"/>
-      <w:r>
-        <w:rPr>
-          <w:lang w:val="en-US"/>
-        </w:rPr>
-        <w:t xml:space="preserve"> container</w:t>
+        <w:t>see a mediabutlerbin container and a vodstandardprocess container</w:t>
       </w:r>
     </w:p>
     <w:p>
@@ -2226,64 +1788,28 @@
           <w:lang w:val="en-US"/>
         </w:rPr>
         <w:lastRenderedPageBreak/>
-        <w:t xml:space="preserve">Install </w:t>
-      </w:r>
-      <w:proofErr w:type="spellStart"/>
-      <w:r>
-        <w:rPr>
-          <w:lang w:val="en-US"/>
-        </w:rPr>
-        <w:t>WebJob</w:t>
-      </w:r>
-      <w:proofErr w:type="spellEnd"/>
-      <w:r>
-        <w:rPr>
-          <w:lang w:val="en-US"/>
-        </w:rPr>
-        <w:t xml:space="preserve"> </w:t>
-      </w:r>
-    </w:p>
-    <w:p>
-      <w:pPr>
-        <w:rPr>
-          <w:lang w:val="en-US"/>
-        </w:rPr>
-      </w:pPr>
-    </w:p>
-    <w:p>
-      <w:pPr>
-        <w:rPr>
-          <w:lang w:val="en-US"/>
-        </w:rPr>
-      </w:pPr>
-      <w:r>
-        <w:rPr>
-          <w:lang w:val="en-US"/>
-        </w:rPr>
-        <w:t xml:space="preserve">Modify the </w:t>
-      </w:r>
-      <w:proofErr w:type="spellStart"/>
-      <w:r>
-        <w:rPr>
-          <w:lang w:val="en-US"/>
-        </w:rPr>
-        <w:t>appconfig</w:t>
-      </w:r>
-      <w:proofErr w:type="spellEnd"/>
-      <w:r>
-        <w:rPr>
-          <w:lang w:val="en-US"/>
-        </w:rPr>
-        <w:t xml:space="preserve"> for </w:t>
-      </w:r>
-      <w:proofErr w:type="spellStart"/>
-      <w:r>
-        <w:rPr>
-          <w:lang w:val="en-US"/>
-        </w:rPr>
-        <w:t>MediButlerWebJobHost</w:t>
-      </w:r>
-      <w:proofErr w:type="spellEnd"/>
+        <w:t xml:space="preserve">Install WebJob </w:t>
+      </w:r>
+    </w:p>
+    <w:p>
+      <w:pPr>
+        <w:rPr>
+          <w:lang w:val="en-US"/>
+        </w:rPr>
+      </w:pPr>
+    </w:p>
+    <w:p>
+      <w:pPr>
+        <w:rPr>
+          <w:lang w:val="en-US"/>
+        </w:rPr>
+      </w:pPr>
+      <w:r>
+        <w:rPr>
+          <w:lang w:val="en-US"/>
+        </w:rPr>
+        <w:t>Modify the appconfig for MediButlerWebJobHost</w:t>
+      </w:r>
     </w:p>
     <w:p>
       <w:pPr>
@@ -2358,7 +1884,6 @@
         </w:rPr>
         <w:t xml:space="preserve">On </w:t>
       </w:r>
-      <w:proofErr w:type="spellStart"/>
       <w:r>
         <w:rPr>
           <w:rFonts w:ascii="Consolas" w:hAnsi="Consolas" w:cs="Consolas"/>
@@ -2370,7 +1895,6 @@
         </w:rPr>
         <w:t>MediaButler.ConfigurationStorageConnectionString</w:t>
       </w:r>
-      <w:proofErr w:type="spellEnd"/>
       <w:r>
         <w:rPr>
           <w:rFonts w:ascii="Consolas" w:hAnsi="Consolas" w:cs="Consolas"/>
@@ -2385,21 +1909,7 @@
         <w:rPr>
           <w:lang w:val="en-US"/>
         </w:rPr>
-        <w:t xml:space="preserve">you should configure the connection string to access the storage where the </w:t>
-      </w:r>
-      <w:proofErr w:type="spellStart"/>
-      <w:r>
-        <w:rPr>
-          <w:lang w:val="en-US"/>
-        </w:rPr>
-        <w:t>ConfigurationTable</w:t>
-      </w:r>
-      <w:proofErr w:type="spellEnd"/>
-      <w:r>
-        <w:rPr>
-          <w:lang w:val="en-US"/>
-        </w:rPr>
-        <w:t xml:space="preserve"> is located</w:t>
+        <w:t>you should configure the connection string to access the storage where the ConfigurationTable is located</w:t>
       </w:r>
     </w:p>
     <w:p>
@@ -2417,9 +1927,8 @@
           <w:highlight w:val="white"/>
           <w:lang w:val="en-US"/>
         </w:rPr>
-        <w:t>DefaultEndpointsProtocol=https</w:t>
-      </w:r>
-      <w:proofErr w:type="gramStart"/>
+        <w:t>DefaultEndpointsProtocol=https;AccountName=amstestbeacon42stor;AccountKey=AI2PlfovtOqFdEYzI/T2VFIEqqYS</w:t>
+      </w:r>
       <w:r>
         <w:rPr>
           <w:rFonts w:ascii="Consolas" w:hAnsi="Consolas" w:cs="Consolas"/>
@@ -2429,9 +1938,8 @@
           <w:highlight w:val="white"/>
           <w:lang w:val="en-US"/>
         </w:rPr>
-        <w:t>;AccountName</w:t>
-      </w:r>
-      <w:proofErr w:type="gramEnd"/>
+        <w:t>ljlj</w:t>
+      </w:r>
       <w:r>
         <w:rPr>
           <w:rFonts w:ascii="Consolas" w:hAnsi="Consolas" w:cs="Consolas"/>
@@ -2441,28 +1949,6 @@
           <w:highlight w:val="white"/>
           <w:lang w:val="en-US"/>
         </w:rPr>
-        <w:t>=amstestbeacon42stor;AccountKey=AI2PlfovtOqFdEYzI/T2VFIEqqYS</w:t>
-      </w:r>
-      <w:r>
-        <w:rPr>
-          <w:rFonts w:ascii="Consolas" w:hAnsi="Consolas" w:cs="Consolas"/>
-          <w:color w:val="0000FF"/>
-          <w:sz w:val="19"/>
-          <w:szCs w:val="19"/>
-          <w:highlight w:val="white"/>
-          <w:lang w:val="en-US"/>
-        </w:rPr>
-        <w:t>ljlj</w:t>
-      </w:r>
-      <w:r>
-        <w:rPr>
-          <w:rFonts w:ascii="Consolas" w:hAnsi="Consolas" w:cs="Consolas"/>
-          <w:color w:val="0000FF"/>
-          <w:sz w:val="19"/>
-          <w:szCs w:val="19"/>
-          <w:highlight w:val="white"/>
-          <w:lang w:val="en-US"/>
-        </w:rPr>
         <w:t>heCIggAZbNfGv6U6BqGHBsagH38p4wicfpsPomA==</w:t>
       </w:r>
     </w:p>
@@ -2476,30 +1962,8 @@
         <w:rPr>
           <w:lang w:val="en-US"/>
         </w:rPr>
-        <w:t xml:space="preserve">Go to Visual Studio and on the solution go to </w:t>
-      </w:r>
-      <w:proofErr w:type="spellStart"/>
-      <w:r>
-        <w:rPr>
-          <w:lang w:val="en-US"/>
-        </w:rPr>
-        <w:t>MediaButlerWebJobHost</w:t>
-      </w:r>
-      <w:proofErr w:type="spellEnd"/>
-      <w:r>
-        <w:rPr>
-          <w:lang w:val="en-US"/>
-        </w:rPr>
-        <w:t xml:space="preserve">. Right Click and select Publish as Azure </w:t>
-      </w:r>
-      <w:proofErr w:type="spellStart"/>
-      <w:r>
-        <w:rPr>
-          <w:lang w:val="en-US"/>
-        </w:rPr>
-        <w:t>WebJob</w:t>
-      </w:r>
-      <w:proofErr w:type="spellEnd"/>
+        <w:t>Go to Visual Studio and on the solution go to MediaButlerWebJobHost. Right Click and select Publish as Azure WebJob</w:t>
+      </w:r>
     </w:p>
     <w:p>
       <w:pPr>
@@ -2810,7 +2274,7 @@
         <w:rPr>
           <w:lang w:val="en-US"/>
         </w:rPr>
-        <w:t>For this sample a Free Size should be Ok. Click Ok.</w:t>
+        <w:t>Select a Basic plan so you can later choose Continuous as execution mode for the webjob</w:t>
       </w:r>
     </w:p>
     <w:p>
@@ -2827,9 +2291,9 @@
         <w:lastRenderedPageBreak/>
         <w:drawing>
           <wp:inline distT="0" distB="0" distL="0" distR="0">
-            <wp:extent cx="2425700" cy="2703784"/>
-            <wp:effectExtent l="0" t="0" r="0" b="1905"/>
-            <wp:docPr id="17" name="Imagen 17"/>
+            <wp:extent cx="2852064" cy="3086100"/>
+            <wp:effectExtent l="0" t="0" r="5715" b="0"/>
+            <wp:docPr id="25" name="Imagen 25"/>
             <wp:cNvGraphicFramePr>
               <a:graphicFrameLocks xmlns:a="http://schemas.openxmlformats.org/drawingml/2006/main" noChangeAspect="1"/>
             </wp:cNvGraphicFramePr>
@@ -2837,7 +2301,7 @@
               <a:graphicData uri="http://schemas.openxmlformats.org/drawingml/2006/picture">
                 <pic:pic xmlns:pic="http://schemas.openxmlformats.org/drawingml/2006/picture">
                   <pic:nvPicPr>
-                    <pic:cNvPr id="0" name="Picture 16"/>
+                    <pic:cNvPr id="0" name="Picture 1"/>
                     <pic:cNvPicPr>
                       <a:picLocks noChangeAspect="1" noChangeArrowheads="1"/>
                     </pic:cNvPicPr>
@@ -2858,7 +2322,7 @@
                   <pic:spPr bwMode="auto">
                     <a:xfrm>
                       <a:off x="0" y="0"/>
-                      <a:ext cx="2428034" cy="2706386"/>
+                      <a:ext cx="2854137" cy="3088343"/>
                     </a:xfrm>
                     <a:prstGeom prst="rect">
                       <a:avLst/>
@@ -3218,18 +2682,74 @@
           <w:lang w:val="en-US"/>
         </w:rPr>
       </w:pPr>
-    </w:p>
-    <w:p>
-      <w:pPr>
-        <w:rPr>
-          <w:lang w:val="en-US"/>
-        </w:rPr>
-      </w:pPr>
-      <w:r>
-        <w:rPr>
-          <w:lang w:val="en-US"/>
-        </w:rPr>
-        <w:br w:type="page"/>
+      <w:r>
+        <w:rPr>
+          <w:lang w:val="en-US"/>
+        </w:rPr>
+        <w:t>Find the webjob on your subscription and make sure “Always On” is selected for the application.</w:t>
+      </w:r>
+      <w:bookmarkStart w:id="0" w:name="_GoBack"/>
+      <w:bookmarkEnd w:id="0"/>
+    </w:p>
+    <w:p>
+      <w:pPr>
+        <w:rPr>
+          <w:lang w:val="en-US"/>
+        </w:rPr>
+      </w:pPr>
+      <w:r>
+        <w:rPr>
+          <w:noProof/>
+          <w:lang w:eastAsia="es-CL"/>
+        </w:rPr>
+        <w:drawing>
+          <wp:inline distT="0" distB="0" distL="0" distR="0">
+            <wp:extent cx="5607050" cy="2578100"/>
+            <wp:effectExtent l="0" t="0" r="0" b="0"/>
+            <wp:docPr id="26" name="Imagen 26"/>
+            <wp:cNvGraphicFramePr>
+              <a:graphicFrameLocks xmlns:a="http://schemas.openxmlformats.org/drawingml/2006/main" noChangeAspect="1"/>
+            </wp:cNvGraphicFramePr>
+            <a:graphic xmlns:a="http://schemas.openxmlformats.org/drawingml/2006/main">
+              <a:graphicData uri="http://schemas.openxmlformats.org/drawingml/2006/picture">
+                <pic:pic xmlns:pic="http://schemas.openxmlformats.org/drawingml/2006/picture">
+                  <pic:nvPicPr>
+                    <pic:cNvPr id="0" name="Picture 2"/>
+                    <pic:cNvPicPr>
+                      <a:picLocks noChangeAspect="1" noChangeArrowheads="1"/>
+                    </pic:cNvPicPr>
+                  </pic:nvPicPr>
+                  <pic:blipFill>
+                    <a:blip r:embed="rId29" cstate="print">
+                      <a:extLst>
+                        <a:ext uri="{28A0092B-C50C-407E-A947-70E740481C1C}">
+                          <a14:useLocalDpi xmlns:a14="http://schemas.microsoft.com/office/drawing/2010/main" val="0"/>
+                        </a:ext>
+                      </a:extLst>
+                    </a:blip>
+                    <a:srcRect/>
+                    <a:stretch>
+                      <a:fillRect/>
+                    </a:stretch>
+                  </pic:blipFill>
+                  <pic:spPr bwMode="auto">
+                    <a:xfrm>
+                      <a:off x="0" y="0"/>
+                      <a:ext cx="5607050" cy="2578100"/>
+                    </a:xfrm>
+                    <a:prstGeom prst="rect">
+                      <a:avLst/>
+                    </a:prstGeom>
+                    <a:noFill/>
+                    <a:ln>
+                      <a:noFill/>
+                    </a:ln>
+                  </pic:spPr>
+                </pic:pic>
+              </a:graphicData>
+            </a:graphic>
+          </wp:inline>
+        </w:drawing>
       </w:r>
     </w:p>
     <w:p>
@@ -3239,11 +2759,18 @@
           <w:lang w:val="en-US"/>
         </w:rPr>
       </w:pPr>
-      <w:r>
-        <w:rPr>
-          <w:lang w:val="en-US"/>
-        </w:rPr>
-        <w:lastRenderedPageBreak/>
+    </w:p>
+    <w:p>
+      <w:pPr>
+        <w:pStyle w:val="Ttulo1"/>
+        <w:rPr>
+          <w:lang w:val="en-US"/>
+        </w:rPr>
+      </w:pPr>
+      <w:r>
+        <w:rPr>
+          <w:lang w:val="en-US"/>
+        </w:rPr>
         <w:t xml:space="preserve">Test Solution </w:t>
       </w:r>
     </w:p>
@@ -3270,35 +2797,7 @@
         <w:rPr>
           <w:lang w:val="en-US"/>
         </w:rPr>
-        <w:t xml:space="preserve">Connect to the </w:t>
-      </w:r>
-      <w:proofErr w:type="spellStart"/>
-      <w:r>
-        <w:rPr>
-          <w:lang w:val="en-US"/>
-        </w:rPr>
-        <w:t>Ams</w:t>
-      </w:r>
-      <w:proofErr w:type="spellEnd"/>
-      <w:r>
-        <w:rPr>
-          <w:lang w:val="en-US"/>
-        </w:rPr>
-        <w:t xml:space="preserve"> Test Storage and on the </w:t>
-      </w:r>
-      <w:proofErr w:type="spellStart"/>
-      <w:r>
-        <w:rPr>
-          <w:lang w:val="en-US"/>
-        </w:rPr>
-        <w:t>vodstandardprocess</w:t>
-      </w:r>
-      <w:proofErr w:type="spellEnd"/>
-      <w:r>
-        <w:rPr>
-          <w:lang w:val="en-US"/>
-        </w:rPr>
-        <w:t xml:space="preserve"> container create an Incoming folder.</w:t>
+        <w:t>Connect to the Ams Test Storage and on the vodstandardprocess container create an Incoming folder.</w:t>
       </w:r>
     </w:p>
     <w:p>
@@ -3328,7 +2827,7 @@
                     <pic:cNvPicPr/>
                   </pic:nvPicPr>
                   <pic:blipFill>
-                    <a:blip r:embed="rId29"/>
+                    <a:blip r:embed="rId30"/>
                     <a:stretch>
                       <a:fillRect/>
                     </a:stretch>
@@ -3359,21 +2858,7 @@
         <w:rPr>
           <w:lang w:val="en-US"/>
         </w:rPr>
-        <w:t xml:space="preserve">Drop one of the provided files on </w:t>
-      </w:r>
-      <w:proofErr w:type="spellStart"/>
-      <w:r>
-        <w:rPr>
-          <w:lang w:val="en-US"/>
-        </w:rPr>
-        <w:t>MediaSamples</w:t>
-      </w:r>
-      <w:proofErr w:type="spellEnd"/>
-      <w:r>
-        <w:rPr>
-          <w:lang w:val="en-US"/>
-        </w:rPr>
-        <w:t xml:space="preserve"> directory to the Incoming folder.</w:t>
+        <w:t>Drop one of the provided files on MediaSamples directory to the Incoming folder.</w:t>
       </w:r>
     </w:p>
     <w:p>

</xml_diff>

<commit_message>
Added dynamic workflow support on .controlfile. Sample on samplefiles where .controlfile has dynamicworkflow inside.
</commit_message>
<xml_diff>
--- a/docs/Vod_Configuration_Beacon42.docx
+++ b/docs/Vod_Configuration_Beacon42.docx
@@ -40,7 +40,21 @@
         <w:rPr>
           <w:lang w:val="en-US"/>
         </w:rPr>
-        <w:t>Configure PowerShell with publishsettings file</w:t>
+        <w:t xml:space="preserve">Configure PowerShell with </w:t>
+      </w:r>
+      <w:proofErr w:type="spellStart"/>
+      <w:r>
+        <w:rPr>
+          <w:lang w:val="en-US"/>
+        </w:rPr>
+        <w:t>publishsettings</w:t>
+      </w:r>
+      <w:proofErr w:type="spellEnd"/>
+      <w:r>
+        <w:rPr>
+          <w:lang w:val="en-US"/>
+        </w:rPr>
+        <w:t xml:space="preserve"> file</w:t>
       </w:r>
     </w:p>
     <w:p>
@@ -142,7 +156,25 @@
           <w:color w:val="000000"/>
           <w:lang w:val="en-US" w:eastAsia="es-CL"/>
         </w:rPr>
-        <w:t xml:space="preserve">Get-AzurePublishSettingsFile </w:t>
+        <w:t>Get-</w:t>
+      </w:r>
+      <w:proofErr w:type="spellStart"/>
+      <w:r>
+        <w:rPr>
+          <w:rFonts w:ascii="Calibri" w:eastAsia="Times New Roman" w:hAnsi="Calibri" w:cs="Times New Roman"/>
+          <w:color w:val="000000"/>
+          <w:lang w:val="en-US" w:eastAsia="es-CL"/>
+        </w:rPr>
+        <w:t>AzurePublishSettingsFile</w:t>
+      </w:r>
+      <w:proofErr w:type="spellEnd"/>
+      <w:r>
+        <w:rPr>
+          <w:rFonts w:ascii="Calibri" w:eastAsia="Times New Roman" w:hAnsi="Calibri" w:cs="Times New Roman"/>
+          <w:color w:val="000000"/>
+          <w:lang w:val="en-US" w:eastAsia="es-CL"/>
+        </w:rPr>
+        <w:t xml:space="preserve"> </w:t>
       </w:r>
       <w:r>
         <w:rPr>
@@ -326,24 +358,78 @@
           <w:color w:val="000000"/>
           <w:lang w:val="en-US"/>
         </w:rPr>
-        <w:t>Import the settings with:  Import-AzurePublishSettingsFile &lt;downloaded file name&gt;</w:t>
-      </w:r>
-    </w:p>
-    <w:p>
-      <w:pPr>
+        <w:t xml:space="preserve">Import the settings </w:t>
+      </w:r>
+      <w:proofErr w:type="gramStart"/>
+      <w:r>
         <w:rPr>
           <w:rFonts w:ascii="Calibri" w:hAnsi="Calibri"/>
           <w:color w:val="000000"/>
           <w:lang w:val="en-US"/>
         </w:rPr>
-      </w:pPr>
+        <w:t>with:</w:t>
+      </w:r>
+      <w:proofErr w:type="gramEnd"/>
       <w:r>
         <w:rPr>
           <w:rFonts w:ascii="Calibri" w:hAnsi="Calibri"/>
           <w:color w:val="000000"/>
           <w:lang w:val="en-US"/>
         </w:rPr>
-        <w:t>As a result you will get the Subscription Name</w:t>
+        <w:t xml:space="preserve">  Import-</w:t>
+      </w:r>
+      <w:proofErr w:type="spellStart"/>
+      <w:r>
+        <w:rPr>
+          <w:rFonts w:ascii="Calibri" w:hAnsi="Calibri"/>
+          <w:color w:val="000000"/>
+          <w:lang w:val="en-US"/>
+        </w:rPr>
+        <w:t>AzurePublishSettingsFile</w:t>
+      </w:r>
+      <w:proofErr w:type="spellEnd"/>
+      <w:r>
+        <w:rPr>
+          <w:rFonts w:ascii="Calibri" w:hAnsi="Calibri"/>
+          <w:color w:val="000000"/>
+          <w:lang w:val="en-US"/>
+        </w:rPr>
+        <w:t xml:space="preserve"> &lt;downloaded file name&gt;</w:t>
+      </w:r>
+    </w:p>
+    <w:p>
+      <w:pPr>
+        <w:rPr>
+          <w:rFonts w:ascii="Calibri" w:hAnsi="Calibri"/>
+          <w:color w:val="000000"/>
+          <w:lang w:val="en-US"/>
+        </w:rPr>
+      </w:pPr>
+      <w:r>
+        <w:rPr>
+          <w:rFonts w:ascii="Calibri" w:hAnsi="Calibri"/>
+          <w:color w:val="000000"/>
+          <w:lang w:val="en-US"/>
+        </w:rPr>
+        <w:t xml:space="preserve">As a </w:t>
+      </w:r>
+      <w:proofErr w:type="gramStart"/>
+      <w:r>
+        <w:rPr>
+          <w:rFonts w:ascii="Calibri" w:hAnsi="Calibri"/>
+          <w:color w:val="000000"/>
+          <w:lang w:val="en-US"/>
+        </w:rPr>
+        <w:t>result</w:t>
+      </w:r>
+      <w:proofErr w:type="gramEnd"/>
+      <w:r>
+        <w:rPr>
+          <w:rFonts w:ascii="Calibri" w:hAnsi="Calibri"/>
+          <w:color w:val="000000"/>
+          <w:lang w:val="en-US"/>
+        </w:rPr>
+        <w:t xml:space="preserve"> you will get the Subscription Name</w:t>
       </w:r>
     </w:p>
     <w:p>
@@ -423,6 +509,132 @@
     </w:p>
     <w:p>
       <w:pPr>
+        <w:rPr>
+          <w:lang w:val="en-US"/>
+        </w:rPr>
+      </w:pPr>
+      <w:r>
+        <w:rPr>
+          <w:lang w:val="en-US"/>
+        </w:rPr>
+        <w:t xml:space="preserve">If you have more than one subscription imported, </w:t>
+      </w:r>
+      <w:proofErr w:type="gramStart"/>
+      <w:r>
+        <w:rPr>
+          <w:lang w:val="en-US"/>
+        </w:rPr>
+        <w:t>you’ll</w:t>
+      </w:r>
+      <w:proofErr w:type="gramEnd"/>
+      <w:r>
+        <w:rPr>
+          <w:lang w:val="en-US"/>
+        </w:rPr>
+        <w:t xml:space="preserve"> have to set the last one as the one you want to work with</w:t>
+      </w:r>
+    </w:p>
+    <w:p>
+      <w:pPr>
+        <w:rPr>
+          <w:lang w:val="en-US"/>
+        </w:rPr>
+      </w:pPr>
+      <w:r>
+        <w:rPr>
+          <w:lang w:val="en-US"/>
+        </w:rPr>
+        <w:t>Set-</w:t>
+      </w:r>
+      <w:proofErr w:type="spellStart"/>
+      <w:r>
+        <w:rPr>
+          <w:lang w:val="en-US"/>
+        </w:rPr>
+        <w:t>AzureSubscription</w:t>
+      </w:r>
+      <w:proofErr w:type="spellEnd"/>
+      <w:r>
+        <w:rPr>
+          <w:lang w:val="en-US"/>
+        </w:rPr>
+        <w:t xml:space="preserve"> </w:t>
+      </w:r>
+      <w:r>
+        <w:rPr>
+          <w:lang w:val="en-US"/>
+        </w:rPr>
+        <w:t>–</w:t>
+      </w:r>
+      <w:proofErr w:type="spellStart"/>
+      <w:r>
+        <w:rPr>
+          <w:lang w:val="en-US"/>
+        </w:rPr>
+        <w:t>SubscriptionName</w:t>
+      </w:r>
+      <w:proofErr w:type="spellEnd"/>
+      <w:r>
+        <w:rPr>
+          <w:lang w:val="en-US"/>
+        </w:rPr>
+        <w:t xml:space="preserve"> </w:t>
+      </w:r>
+      <w:proofErr w:type="spellStart"/>
+      <w:r>
+        <w:rPr>
+          <w:lang w:val="en-US"/>
+        </w:rPr>
+        <w:t>xxxxx</w:t>
+      </w:r>
+      <w:proofErr w:type="spellEnd"/>
+    </w:p>
+    <w:p>
+      <w:pPr>
+        <w:rPr>
+          <w:lang w:val="en-US"/>
+        </w:rPr>
+      </w:pPr>
+      <w:r>
+        <w:rPr>
+          <w:lang w:val="en-US"/>
+        </w:rPr>
+        <w:t>Select-</w:t>
+      </w:r>
+      <w:proofErr w:type="spellStart"/>
+      <w:r>
+        <w:rPr>
+          <w:lang w:val="en-US"/>
+        </w:rPr>
+        <w:t>AzureSubscription</w:t>
+      </w:r>
+      <w:proofErr w:type="spellEnd"/>
+      <w:r>
+        <w:rPr>
+          <w:lang w:val="en-US"/>
+        </w:rPr>
+        <w:t xml:space="preserve"> </w:t>
+      </w:r>
+      <w:proofErr w:type="spellStart"/>
+      <w:r>
+        <w:rPr>
+          <w:lang w:val="en-US"/>
+        </w:rPr>
+        <w:t>xxxxx</w:t>
+      </w:r>
+      <w:proofErr w:type="spellEnd"/>
+    </w:p>
+    <w:p>
+      <w:pPr>
+        <w:rPr>
+          <w:lang w:val="en-US"/>
+        </w:rPr>
+      </w:pPr>
+      <w:bookmarkStart w:id="0" w:name="_GoBack"/>
+      <w:bookmarkEnd w:id="0"/>
+    </w:p>
+    <w:p>
+      <w:pPr>
         <w:pStyle w:val="Ttulo1"/>
         <w:rPr>
           <w:lang w:val="en-US"/>
@@ -432,7 +644,21 @@
         <w:rPr>
           <w:lang w:val="en-US"/>
         </w:rPr>
-        <w:t>Create a new MediaServices Account with the Portal</w:t>
+        <w:t xml:space="preserve">Create a new </w:t>
+      </w:r>
+      <w:proofErr w:type="spellStart"/>
+      <w:r>
+        <w:rPr>
+          <w:lang w:val="en-US"/>
+        </w:rPr>
+        <w:t>MediaServices</w:t>
+      </w:r>
+      <w:proofErr w:type="spellEnd"/>
+      <w:r>
+        <w:rPr>
+          <w:lang w:val="en-US"/>
+        </w:rPr>
+        <w:t xml:space="preserve"> Account with the Portal</w:t>
       </w:r>
     </w:p>
     <w:p>
@@ -611,6 +837,7 @@
         <w:rPr>
           <w:lang w:val="en-US"/>
         </w:rPr>
+        <w:lastRenderedPageBreak/>
         <w:br w:type="page"/>
       </w:r>
     </w:p>
@@ -639,7 +866,21 @@
         <w:rPr>
           <w:lang w:val="en-US"/>
         </w:rPr>
-        <w:t>In the portal, go to the Media Services account you have just created and select “Streaming EndPoints”</w:t>
+        <w:t xml:space="preserve">In the portal, go to the Media Services account you have just created and select “Streaming </w:t>
+      </w:r>
+      <w:proofErr w:type="spellStart"/>
+      <w:r>
+        <w:rPr>
+          <w:lang w:val="en-US"/>
+        </w:rPr>
+        <w:t>EndPoints</w:t>
+      </w:r>
+      <w:proofErr w:type="spellEnd"/>
+      <w:r>
+        <w:rPr>
+          <w:lang w:val="en-US"/>
+        </w:rPr>
+        <w:t>”</w:t>
       </w:r>
     </w:p>
     <w:p>
@@ -713,7 +954,35 @@
         <w:rPr>
           <w:lang w:val="en-US"/>
         </w:rPr>
-        <w:t>If none is created, create a new one with “default” name and do not enable Cdn.</w:t>
+        <w:t xml:space="preserve">If none </w:t>
+      </w:r>
+      <w:proofErr w:type="gramStart"/>
+      <w:r>
+        <w:rPr>
+          <w:lang w:val="en-US"/>
+        </w:rPr>
+        <w:t>is created</w:t>
+      </w:r>
+      <w:proofErr w:type="gramEnd"/>
+      <w:r>
+        <w:rPr>
+          <w:lang w:val="en-US"/>
+        </w:rPr>
+        <w:t xml:space="preserve">, create a new one with “default” name and do not enable </w:t>
+      </w:r>
+      <w:proofErr w:type="spellStart"/>
+      <w:r>
+        <w:rPr>
+          <w:lang w:val="en-US"/>
+        </w:rPr>
+        <w:t>Cdn</w:t>
+      </w:r>
+      <w:proofErr w:type="spellEnd"/>
+      <w:r>
+        <w:rPr>
+          <w:lang w:val="en-US"/>
+        </w:rPr>
+        <w:t>.</w:t>
       </w:r>
     </w:p>
     <w:p>
@@ -813,7 +1082,21 @@
         <w:rPr>
           <w:lang w:val="en-US"/>
         </w:rPr>
-        <w:t xml:space="preserve"> because as we will be using Dynamic Packaging if the streaming unit is not enabled, videos will not be delivered to the clients in correct format.</w:t>
+        <w:t xml:space="preserve"> because as we will be using Dynamic Packaging if the streaming unit </w:t>
+      </w:r>
+      <w:proofErr w:type="gramStart"/>
+      <w:r>
+        <w:rPr>
+          <w:lang w:val="en-US"/>
+        </w:rPr>
+        <w:t>is not enabled</w:t>
+      </w:r>
+      <w:proofErr w:type="gramEnd"/>
+      <w:r>
+        <w:rPr>
+          <w:lang w:val="en-US"/>
+        </w:rPr>
+        <w:t>, videos will not be delivered to the clients in correct format.</w:t>
       </w:r>
     </w:p>
     <w:p>
@@ -928,7 +1211,21 @@
         <w:rPr>
           <w:lang w:val="en-US"/>
         </w:rPr>
-        <w:t>Create it with the parameters as shown below, please make sure you select “Standard” on Messaging Tier as we will be using topics.</w:t>
+        <w:t xml:space="preserve">Create it with the parameters as shown </w:t>
+      </w:r>
+      <w:proofErr w:type="gramStart"/>
+      <w:r>
+        <w:rPr>
+          <w:lang w:val="en-US"/>
+        </w:rPr>
+        <w:t>below,</w:t>
+      </w:r>
+      <w:proofErr w:type="gramEnd"/>
+      <w:r>
+        <w:rPr>
+          <w:lang w:val="en-US"/>
+        </w:rPr>
+        <w:t xml:space="preserve"> please make sure you select “Standard” on Messaging Tier as we will be using topics.</w:t>
       </w:r>
     </w:p>
     <w:p>
@@ -1160,11 +1457,19 @@
           <w:lang w:val="en-US"/>
         </w:rPr>
       </w:pPr>
-      <w:r>
-        <w:rPr>
-          <w:lang w:val="en-US"/>
-        </w:rPr>
-        <w:t>And fill with the Topic Name.</w:t>
+      <w:proofErr w:type="gramStart"/>
+      <w:r>
+        <w:rPr>
+          <w:lang w:val="en-US"/>
+        </w:rPr>
+        <w:t>And</w:t>
+      </w:r>
+      <w:proofErr w:type="gramEnd"/>
+      <w:r>
+        <w:rPr>
+          <w:lang w:val="en-US"/>
+        </w:rPr>
+        <w:t xml:space="preserve"> fill with the Topic Name.</w:t>
       </w:r>
     </w:p>
     <w:p>
@@ -1236,31 +1541,9 @@
           <w:highlight w:val="white"/>
           <w:lang w:val="en-US"/>
         </w:rPr>
-        <w:t>$azureSubscriptionName</w:t>
-      </w:r>
-      <w:r>
-        <w:rPr>
-          <w:rFonts w:ascii="Consolas" w:hAnsi="Consolas" w:cs="Consolas"/>
-          <w:color w:val="FF4500"/>
-          <w:sz w:val="19"/>
-          <w:szCs w:val="19"/>
-          <w:lang w:val="en-US"/>
-        </w:rPr>
-        <w:t xml:space="preserve">: </w:t>
-      </w:r>
-      <w:r>
-        <w:rPr>
-          <w:lang w:val="en-US"/>
-        </w:rPr>
-        <w:t xml:space="preserve">the name of the subscription (the one that was shown as a result of executing Import publish settings file). If you don’t have it you can get it running Get-AzureSubscription on PowerShell </w:t>
-      </w:r>
-    </w:p>
-    <w:p>
-      <w:pPr>
-        <w:rPr>
-          <w:lang w:val="en-US"/>
-        </w:rPr>
-      </w:pPr>
+        <w:t>$</w:t>
+      </w:r>
+      <w:proofErr w:type="spellStart"/>
       <w:r>
         <w:rPr>
           <w:rFonts w:ascii="Consolas" w:hAnsi="Consolas" w:cs="Consolas"/>
@@ -1270,8 +1553,9 @@
           <w:highlight w:val="white"/>
           <w:lang w:val="en-US"/>
         </w:rPr>
-        <w:t>$MediaServiceAccountName</w:t>
-      </w:r>
+        <w:t>azureSubscriptionName</w:t>
+      </w:r>
+      <w:proofErr w:type="spellEnd"/>
       <w:r>
         <w:rPr>
           <w:rFonts w:ascii="Consolas" w:hAnsi="Consolas" w:cs="Consolas"/>
@@ -1280,19 +1564,55 @@
           <w:szCs w:val="19"/>
           <w:lang w:val="en-US"/>
         </w:rPr>
-        <w:t>:</w:t>
-      </w:r>
-      <w:r>
-        <w:rPr>
-          <w:lang w:val="en-US"/>
-        </w:rPr>
-        <w:t xml:space="preserve"> </w:t>
-      </w:r>
-      <w:r>
-        <w:rPr>
-          <w:lang w:val="en-US"/>
-        </w:rPr>
-        <w:t>Name of the recently previously created Media Services Account (amstestbeacon42)</w:t>
+        <w:t xml:space="preserve">: </w:t>
+      </w:r>
+      <w:r>
+        <w:rPr>
+          <w:lang w:val="en-US"/>
+        </w:rPr>
+        <w:t xml:space="preserve">the name of the subscription (the one that was shown </w:t>
+      </w:r>
+      <w:proofErr w:type="gramStart"/>
+      <w:r>
+        <w:rPr>
+          <w:lang w:val="en-US"/>
+        </w:rPr>
+        <w:t>as a result</w:t>
+      </w:r>
+      <w:proofErr w:type="gramEnd"/>
+      <w:r>
+        <w:rPr>
+          <w:lang w:val="en-US"/>
+        </w:rPr>
+        <w:t xml:space="preserve"> of executing Import publish settings file). If you </w:t>
+      </w:r>
+      <w:proofErr w:type="gramStart"/>
+      <w:r>
+        <w:rPr>
+          <w:lang w:val="en-US"/>
+        </w:rPr>
+        <w:t>don’t</w:t>
+      </w:r>
+      <w:proofErr w:type="gramEnd"/>
+      <w:r>
+        <w:rPr>
+          <w:lang w:val="en-US"/>
+        </w:rPr>
+        <w:t xml:space="preserve"> have it you can get it running Get-</w:t>
+      </w:r>
+      <w:proofErr w:type="spellStart"/>
+      <w:r>
+        <w:rPr>
+          <w:lang w:val="en-US"/>
+        </w:rPr>
+        <w:t>AzureSubscription</w:t>
+      </w:r>
+      <w:proofErr w:type="spellEnd"/>
+      <w:r>
+        <w:rPr>
+          <w:lang w:val="en-US"/>
+        </w:rPr>
+        <w:t xml:space="preserve"> on PowerShell </w:t>
       </w:r>
     </w:p>
     <w:p>
@@ -1310,37 +1630,9 @@
           <w:highlight w:val="white"/>
           <w:lang w:val="en-US"/>
         </w:rPr>
-        <w:t>$PrimaryMediaServiceAccessKey</w:t>
-      </w:r>
-      <w:r>
-        <w:rPr>
-          <w:rFonts w:ascii="Consolas" w:hAnsi="Consolas" w:cs="Consolas"/>
-          <w:color w:val="FF4500"/>
-          <w:sz w:val="19"/>
-          <w:szCs w:val="19"/>
-          <w:lang w:val="en-US"/>
-        </w:rPr>
-        <w:t>:</w:t>
-      </w:r>
-      <w:r>
-        <w:rPr>
-          <w:lang w:val="en-US"/>
-        </w:rPr>
-        <w:t xml:space="preserve"> </w:t>
-      </w:r>
-      <w:r>
-        <w:rPr>
-          <w:lang w:val="en-US"/>
-        </w:rPr>
-        <w:t>Key for making operations on Media Services (you can obtain this in the portal, clicking on Manage Keys and copying the “Primary Media Services Access Key”</w:t>
-      </w:r>
-    </w:p>
-    <w:p>
-      <w:pPr>
-        <w:rPr>
-          <w:lang w:val="en-US"/>
-        </w:rPr>
-      </w:pPr>
+        <w:t>$</w:t>
+      </w:r>
+      <w:proofErr w:type="spellStart"/>
       <w:r>
         <w:rPr>
           <w:rFonts w:ascii="Consolas" w:hAnsi="Consolas" w:cs="Consolas"/>
@@ -1350,8 +1642,9 @@
           <w:highlight w:val="white"/>
           <w:lang w:val="en-US"/>
         </w:rPr>
-        <w:t>$butlerStorageAccountName</w:t>
-      </w:r>
+        <w:t>MediaServiceAccountName</w:t>
+      </w:r>
+      <w:proofErr w:type="spellEnd"/>
       <w:r>
         <w:rPr>
           <w:rFonts w:ascii="Consolas" w:hAnsi="Consolas" w:cs="Consolas"/>
@@ -1360,25 +1653,19 @@
           <w:szCs w:val="19"/>
           <w:lang w:val="en-US"/>
         </w:rPr>
-        <w:t xml:space="preserve">: </w:t>
-      </w:r>
-      <w:r>
-        <w:rPr>
-          <w:lang w:val="en-US"/>
-        </w:rPr>
-        <w:t xml:space="preserve">Name of the storage account where Configuration Tables of the solution will be created and where all blob operations will be performed. For simplicity, </w:t>
-      </w:r>
-      <w:r>
-        <w:rPr>
-          <w:lang w:val="en-US"/>
-        </w:rPr>
-        <w:t xml:space="preserve">on Development environments, we will configure with the same storage account as Media Services (in this case amstestbeacon42stor) but on Qa/Production environments you should create a new storage </w:t>
-      </w:r>
-      <w:r>
-        <w:rPr>
-          <w:lang w:val="en-US"/>
-        </w:rPr>
-        <w:t>account and assign this account.</w:t>
+        <w:t>:</w:t>
+      </w:r>
+      <w:r>
+        <w:rPr>
+          <w:lang w:val="en-US"/>
+        </w:rPr>
+        <w:t xml:space="preserve"> </w:t>
+      </w:r>
+      <w:r>
+        <w:rPr>
+          <w:lang w:val="en-US"/>
+        </w:rPr>
+        <w:t>Name of the recently previously created Media Services Account (amstestbeacon42)</w:t>
       </w:r>
     </w:p>
     <w:p>
@@ -1396,8 +1683,161 @@
           <w:highlight w:val="white"/>
           <w:lang w:val="en-US"/>
         </w:rPr>
-        <w:t>$MediaStorageConn</w:t>
-      </w:r>
+        <w:t>$</w:t>
+      </w:r>
+      <w:proofErr w:type="spellStart"/>
+      <w:r>
+        <w:rPr>
+          <w:rFonts w:ascii="Consolas" w:hAnsi="Consolas" w:cs="Consolas"/>
+          <w:color w:val="FF4500"/>
+          <w:sz w:val="19"/>
+          <w:szCs w:val="19"/>
+          <w:highlight w:val="white"/>
+          <w:lang w:val="en-US"/>
+        </w:rPr>
+        <w:t>PrimaryMediaServiceAccessKey</w:t>
+      </w:r>
+      <w:proofErr w:type="spellEnd"/>
+      <w:r>
+        <w:rPr>
+          <w:rFonts w:ascii="Consolas" w:hAnsi="Consolas" w:cs="Consolas"/>
+          <w:color w:val="FF4500"/>
+          <w:sz w:val="19"/>
+          <w:szCs w:val="19"/>
+          <w:lang w:val="en-US"/>
+        </w:rPr>
+        <w:t>:</w:t>
+      </w:r>
+      <w:r>
+        <w:rPr>
+          <w:lang w:val="en-US"/>
+        </w:rPr>
+        <w:t xml:space="preserve"> </w:t>
+      </w:r>
+      <w:r>
+        <w:rPr>
+          <w:lang w:val="en-US"/>
+        </w:rPr>
+        <w:t>Key for making operations on Media Services (you can obtain this in the portal, clicking on Manage Keys and copying the “Primary Media Services Access Key”</w:t>
+      </w:r>
+    </w:p>
+    <w:p>
+      <w:pPr>
+        <w:rPr>
+          <w:lang w:val="en-US"/>
+        </w:rPr>
+      </w:pPr>
+      <w:r>
+        <w:rPr>
+          <w:rFonts w:ascii="Consolas" w:hAnsi="Consolas" w:cs="Consolas"/>
+          <w:color w:val="FF4500"/>
+          <w:sz w:val="19"/>
+          <w:szCs w:val="19"/>
+          <w:highlight w:val="white"/>
+          <w:lang w:val="en-US"/>
+        </w:rPr>
+        <w:t>$</w:t>
+      </w:r>
+      <w:proofErr w:type="spellStart"/>
+      <w:r>
+        <w:rPr>
+          <w:rFonts w:ascii="Consolas" w:hAnsi="Consolas" w:cs="Consolas"/>
+          <w:color w:val="FF4500"/>
+          <w:sz w:val="19"/>
+          <w:szCs w:val="19"/>
+          <w:highlight w:val="white"/>
+          <w:lang w:val="en-US"/>
+        </w:rPr>
+        <w:t>butlerStorageAccountName</w:t>
+      </w:r>
+      <w:proofErr w:type="spellEnd"/>
+      <w:r>
+        <w:rPr>
+          <w:rFonts w:ascii="Consolas" w:hAnsi="Consolas" w:cs="Consolas"/>
+          <w:color w:val="FF4500"/>
+          <w:sz w:val="19"/>
+          <w:szCs w:val="19"/>
+          <w:lang w:val="en-US"/>
+        </w:rPr>
+        <w:t xml:space="preserve">: </w:t>
+      </w:r>
+      <w:r>
+        <w:rPr>
+          <w:lang w:val="en-US"/>
+        </w:rPr>
+        <w:t xml:space="preserve">Name of the storage account where Configuration Tables of the solution will be created and where all blob operations will be performed. For simplicity, </w:t>
+      </w:r>
+      <w:r>
+        <w:rPr>
+          <w:lang w:val="en-US"/>
+        </w:rPr>
+        <w:t xml:space="preserve">on Development environments, we will configure with the same storage account as Media Services (in this case amstestbeacon42stor) but on </w:t>
+      </w:r>
+      <w:proofErr w:type="spellStart"/>
+      <w:r>
+        <w:rPr>
+          <w:lang w:val="en-US"/>
+        </w:rPr>
+        <w:t>Qa</w:t>
+      </w:r>
+      <w:proofErr w:type="spellEnd"/>
+      <w:r>
+        <w:rPr>
+          <w:lang w:val="en-US"/>
+        </w:rPr>
+        <w:t xml:space="preserve">/Production </w:t>
+      </w:r>
+      <w:proofErr w:type="gramStart"/>
+      <w:r>
+        <w:rPr>
+          <w:lang w:val="en-US"/>
+        </w:rPr>
+        <w:t>environments</w:t>
+      </w:r>
+      <w:proofErr w:type="gramEnd"/>
+      <w:r>
+        <w:rPr>
+          <w:lang w:val="en-US"/>
+        </w:rPr>
+        <w:t xml:space="preserve"> you should create a new storage </w:t>
+      </w:r>
+      <w:r>
+        <w:rPr>
+          <w:lang w:val="en-US"/>
+        </w:rPr>
+        <w:t>account and assign this account.</w:t>
+      </w:r>
+    </w:p>
+    <w:p>
+      <w:pPr>
+        <w:rPr>
+          <w:lang w:val="en-US"/>
+        </w:rPr>
+      </w:pPr>
+      <w:r>
+        <w:rPr>
+          <w:rFonts w:ascii="Consolas" w:hAnsi="Consolas" w:cs="Consolas"/>
+          <w:color w:val="FF4500"/>
+          <w:sz w:val="19"/>
+          <w:szCs w:val="19"/>
+          <w:highlight w:val="white"/>
+          <w:lang w:val="en-US"/>
+        </w:rPr>
+        <w:t>$</w:t>
+      </w:r>
+      <w:proofErr w:type="spellStart"/>
+      <w:r>
+        <w:rPr>
+          <w:rFonts w:ascii="Consolas" w:hAnsi="Consolas" w:cs="Consolas"/>
+          <w:color w:val="FF4500"/>
+          <w:sz w:val="19"/>
+          <w:szCs w:val="19"/>
+          <w:highlight w:val="white"/>
+          <w:lang w:val="en-US"/>
+        </w:rPr>
+        <w:t>MediaStorageConn</w:t>
+      </w:r>
+      <w:proofErr w:type="spellEnd"/>
       <w:r>
         <w:rPr>
           <w:rFonts w:ascii="Consolas" w:hAnsi="Consolas" w:cs="Consolas"/>
@@ -1429,8 +1869,9 @@
           <w:highlight w:val="white"/>
           <w:lang w:val="en-US"/>
         </w:rPr>
-        <w:t>DefaultEndpointsProtocol=https;AccountName=amstestbeacon42stor;AccountKey=ng</w:t>
-      </w:r>
+        <w:t>DefaultEndpointsProtocol=https</w:t>
+      </w:r>
+      <w:proofErr w:type="gramStart"/>
       <w:r>
         <w:rPr>
           <w:rFonts w:ascii="Consolas" w:hAnsi="Consolas" w:cs="Consolas"/>
@@ -1440,6 +1881,29 @@
           <w:highlight w:val="white"/>
           <w:lang w:val="en-US"/>
         </w:rPr>
+        <w:t>;AccountName</w:t>
+      </w:r>
+      <w:proofErr w:type="gramEnd"/>
+      <w:r>
+        <w:rPr>
+          <w:rFonts w:ascii="Consolas" w:hAnsi="Consolas" w:cs="Consolas"/>
+          <w:color w:val="8B0000"/>
+          <w:sz w:val="19"/>
+          <w:szCs w:val="19"/>
+          <w:highlight w:val="white"/>
+          <w:lang w:val="en-US"/>
+        </w:rPr>
+        <w:t>=amstestbeacon42stor;AccountKey=ng</w:t>
+      </w:r>
+      <w:r>
+        <w:rPr>
+          <w:rFonts w:ascii="Consolas" w:hAnsi="Consolas" w:cs="Consolas"/>
+          <w:color w:val="8B0000"/>
+          <w:sz w:val="19"/>
+          <w:szCs w:val="19"/>
+          <w:highlight w:val="white"/>
+          <w:lang w:val="en-US"/>
+        </w:rPr>
         <w:t>sdfasdf</w:t>
       </w:r>
       <w:r>
@@ -1452,7 +1916,35 @@
         <w:rPr>
           <w:lang w:val="en-US"/>
         </w:rPr>
-        <w:t>where AccountName is the name of the storage account for the Media Services Account. Beware of this if you use a different storage for butlerStorage.</w:t>
+        <w:t xml:space="preserve">where </w:t>
+      </w:r>
+      <w:proofErr w:type="spellStart"/>
+      <w:r>
+        <w:rPr>
+          <w:lang w:val="en-US"/>
+        </w:rPr>
+        <w:t>AccountName</w:t>
+      </w:r>
+      <w:proofErr w:type="spellEnd"/>
+      <w:r>
+        <w:rPr>
+          <w:lang w:val="en-US"/>
+        </w:rPr>
+        <w:t xml:space="preserve"> is the name of the storage account for the Media Services Account. Beware of this if you use a different storage for </w:t>
+      </w:r>
+      <w:proofErr w:type="spellStart"/>
+      <w:r>
+        <w:rPr>
+          <w:lang w:val="en-US"/>
+        </w:rPr>
+        <w:t>butlerStorage</w:t>
+      </w:r>
+      <w:proofErr w:type="spellEnd"/>
+      <w:r>
+        <w:rPr>
+          <w:lang w:val="en-US"/>
+        </w:rPr>
+        <w:t>.</w:t>
       </w:r>
     </w:p>
     <w:p>
@@ -1474,8 +1966,21 @@
           <w:highlight w:val="white"/>
           <w:lang w:val="en-US"/>
         </w:rPr>
-        <w:t>$ServiceBusConnection</w:t>
-      </w:r>
+        <w:t>$</w:t>
+      </w:r>
+      <w:proofErr w:type="spellStart"/>
+      <w:r>
+        <w:rPr>
+          <w:rFonts w:ascii="Consolas" w:hAnsi="Consolas" w:cs="Consolas"/>
+          <w:color w:val="FF4500"/>
+          <w:sz w:val="19"/>
+          <w:szCs w:val="19"/>
+          <w:highlight w:val="white"/>
+          <w:lang w:val="en-US"/>
+        </w:rPr>
+        <w:t>ServiceBusConnection</w:t>
+      </w:r>
+      <w:proofErr w:type="spellEnd"/>
       <w:r>
         <w:rPr>
           <w:rFonts w:ascii="Consolas" w:hAnsi="Consolas" w:cs="Consolas"/>
@@ -1507,8 +2012,9 @@
           <w:highlight w:val="white"/>
           <w:lang w:val="en-US"/>
         </w:rPr>
-        <w:t>{""connectionString"": ""Endpoint=sb://caballostvdesa.servicebus.windows.net/;SharedAccessKeyName=RootManageSharedAccessKey;SharedAccessKey=</w:t>
-      </w:r>
+        <w:t>{""</w:t>
+      </w:r>
+      <w:proofErr w:type="spellStart"/>
       <w:r>
         <w:rPr>
           <w:rFonts w:ascii="Consolas" w:hAnsi="Consolas" w:cs="Consolas"/>
@@ -1518,8 +2024,9 @@
           <w:highlight w:val="white"/>
           <w:lang w:val="en-US"/>
         </w:rPr>
-        <w:t>ljlkjljlkjl</w:t>
-      </w:r>
+        <w:t>connectionString</w:t>
+      </w:r>
+      <w:proofErr w:type="spellEnd"/>
       <w:r>
         <w:rPr>
           <w:rFonts w:ascii="Consolas" w:hAnsi="Consolas" w:cs="Consolas"/>
@@ -1529,20 +2036,170 @@
           <w:highlight w:val="white"/>
           <w:lang w:val="en-US"/>
         </w:rPr>
-        <w:t>4dlabfk+0lk0="",""topicText"": ""Caballos-Topic"", ""SubscriptionName"": ""CaballosSubscription""</w:t>
-      </w:r>
-    </w:p>
-    <w:p>
-      <w:pPr>
-        <w:rPr>
-          <w:lang w:val="en-US"/>
-        </w:rPr>
-      </w:pPr>
-      <w:r>
-        <w:rPr>
-          <w:lang w:val="en-US"/>
-        </w:rPr>
-        <w:t xml:space="preserve">Where connectionString must be filled with the Connection information for the ServiceBus Namespace and topicText with the Topic Name we created. </w:t>
+        <w:t>"": ""Endpoint=sb://caballostvdesa.servicebus.windows.net/;SharedAccessKeyName=RootManageSharedAccessKey;SharedAccessKey=</w:t>
+      </w:r>
+      <w:r>
+        <w:rPr>
+          <w:rFonts w:ascii="Consolas" w:hAnsi="Consolas" w:cs="Consolas"/>
+          <w:color w:val="8B0000"/>
+          <w:sz w:val="19"/>
+          <w:szCs w:val="19"/>
+          <w:highlight w:val="white"/>
+          <w:lang w:val="en-US"/>
+        </w:rPr>
+        <w:t>ljlkjljlkjl</w:t>
+      </w:r>
+      <w:r>
+        <w:rPr>
+          <w:rFonts w:ascii="Consolas" w:hAnsi="Consolas" w:cs="Consolas"/>
+          <w:color w:val="8B0000"/>
+          <w:sz w:val="19"/>
+          <w:szCs w:val="19"/>
+          <w:highlight w:val="white"/>
+          <w:lang w:val="en-US"/>
+        </w:rPr>
+        <w:t>4dlabfk+0lk0="",""topicText"": ""</w:t>
+      </w:r>
+      <w:proofErr w:type="spellStart"/>
+      <w:r>
+        <w:rPr>
+          <w:rFonts w:ascii="Consolas" w:hAnsi="Consolas" w:cs="Consolas"/>
+          <w:color w:val="8B0000"/>
+          <w:sz w:val="19"/>
+          <w:szCs w:val="19"/>
+          <w:highlight w:val="white"/>
+          <w:lang w:val="en-US"/>
+        </w:rPr>
+        <w:t>Caballos</w:t>
+      </w:r>
+      <w:proofErr w:type="spellEnd"/>
+      <w:r>
+        <w:rPr>
+          <w:rFonts w:ascii="Consolas" w:hAnsi="Consolas" w:cs="Consolas"/>
+          <w:color w:val="8B0000"/>
+          <w:sz w:val="19"/>
+          <w:szCs w:val="19"/>
+          <w:highlight w:val="white"/>
+          <w:lang w:val="en-US"/>
+        </w:rPr>
+        <w:t>-Topic"", ""</w:t>
+      </w:r>
+      <w:proofErr w:type="spellStart"/>
+      <w:r>
+        <w:rPr>
+          <w:rFonts w:ascii="Consolas" w:hAnsi="Consolas" w:cs="Consolas"/>
+          <w:color w:val="8B0000"/>
+          <w:sz w:val="19"/>
+          <w:szCs w:val="19"/>
+          <w:highlight w:val="white"/>
+          <w:lang w:val="en-US"/>
+        </w:rPr>
+        <w:t>SubscriptionName</w:t>
+      </w:r>
+      <w:proofErr w:type="spellEnd"/>
+      <w:r>
+        <w:rPr>
+          <w:rFonts w:ascii="Consolas" w:hAnsi="Consolas" w:cs="Consolas"/>
+          <w:color w:val="8B0000"/>
+          <w:sz w:val="19"/>
+          <w:szCs w:val="19"/>
+          <w:highlight w:val="white"/>
+          <w:lang w:val="en-US"/>
+        </w:rPr>
+        <w:t>"": ""</w:t>
+      </w:r>
+      <w:proofErr w:type="spellStart"/>
+      <w:r>
+        <w:rPr>
+          <w:rFonts w:ascii="Consolas" w:hAnsi="Consolas" w:cs="Consolas"/>
+          <w:color w:val="8B0000"/>
+          <w:sz w:val="19"/>
+          <w:szCs w:val="19"/>
+          <w:highlight w:val="white"/>
+          <w:lang w:val="en-US"/>
+        </w:rPr>
+        <w:t>CaballosSubscription</w:t>
+      </w:r>
+      <w:proofErr w:type="spellEnd"/>
+      <w:r>
+        <w:rPr>
+          <w:rFonts w:ascii="Consolas" w:hAnsi="Consolas" w:cs="Consolas"/>
+          <w:color w:val="8B0000"/>
+          <w:sz w:val="19"/>
+          <w:szCs w:val="19"/>
+          <w:highlight w:val="white"/>
+          <w:lang w:val="en-US"/>
+        </w:rPr>
+        <w:t>""</w:t>
+      </w:r>
+    </w:p>
+    <w:p>
+      <w:pPr>
+        <w:rPr>
+          <w:lang w:val="en-US"/>
+        </w:rPr>
+      </w:pPr>
+      <w:r>
+        <w:rPr>
+          <w:lang w:val="en-US"/>
+        </w:rPr>
+        <w:t xml:space="preserve">Where </w:t>
+      </w:r>
+      <w:proofErr w:type="spellStart"/>
+      <w:r>
+        <w:rPr>
+          <w:lang w:val="en-US"/>
+        </w:rPr>
+        <w:t>connectionString</w:t>
+      </w:r>
+      <w:proofErr w:type="spellEnd"/>
+      <w:r>
+        <w:rPr>
+          <w:lang w:val="en-US"/>
+        </w:rPr>
+        <w:t xml:space="preserve"> </w:t>
+      </w:r>
+      <w:proofErr w:type="gramStart"/>
+      <w:r>
+        <w:rPr>
+          <w:lang w:val="en-US"/>
+        </w:rPr>
+        <w:t>must be filled</w:t>
+      </w:r>
+      <w:proofErr w:type="gramEnd"/>
+      <w:r>
+        <w:rPr>
+          <w:lang w:val="en-US"/>
+        </w:rPr>
+        <w:t xml:space="preserve"> with the Connection information for the </w:t>
+      </w:r>
+      <w:proofErr w:type="spellStart"/>
+      <w:r>
+        <w:rPr>
+          <w:lang w:val="en-US"/>
+        </w:rPr>
+        <w:t>ServiceBus</w:t>
+      </w:r>
+      <w:proofErr w:type="spellEnd"/>
+      <w:r>
+        <w:rPr>
+          <w:lang w:val="en-US"/>
+        </w:rPr>
+        <w:t xml:space="preserve"> Namespace and </w:t>
+      </w:r>
+      <w:proofErr w:type="spellStart"/>
+      <w:r>
+        <w:rPr>
+          <w:lang w:val="en-US"/>
+        </w:rPr>
+        <w:t>topicText</w:t>
+      </w:r>
+      <w:proofErr w:type="spellEnd"/>
+      <w:r>
+        <w:rPr>
+          <w:lang w:val="en-US"/>
+        </w:rPr>
+        <w:t xml:space="preserve"> with the Topic Name we created. </w:t>
       </w:r>
     </w:p>
     <w:p>
@@ -1594,7 +2251,21 @@
         <w:rPr>
           <w:lang w:val="en-US"/>
         </w:rPr>
-        <w:t>Open PowerShell Script in Windows PowerShell Ise or in PowerShell (always start as administrator) and Execute the script.</w:t>
+        <w:t xml:space="preserve">Open PowerShell Script in Windows PowerShell </w:t>
+      </w:r>
+      <w:proofErr w:type="spellStart"/>
+      <w:r>
+        <w:rPr>
+          <w:lang w:val="en-US"/>
+        </w:rPr>
+        <w:t>Ise</w:t>
+      </w:r>
+      <w:proofErr w:type="spellEnd"/>
+      <w:r>
+        <w:rPr>
+          <w:lang w:val="en-US"/>
+        </w:rPr>
+        <w:t xml:space="preserve"> or in PowerShell (always start as administrator) and Execute the script.</w:t>
       </w:r>
     </w:p>
     <w:p>
@@ -1682,13 +2353,55 @@
           <w:lang w:val="en-US"/>
         </w:rPr>
         <w:lastRenderedPageBreak/>
-        <w:t xml:space="preserve">Your storage you can click on your storage and in containers you should </w:t>
-      </w:r>
-      <w:r>
-        <w:rPr>
-          <w:lang w:val="en-US"/>
-        </w:rPr>
-        <w:t>see a mediabutlerbin container and a vodstandardprocess container</w:t>
+        <w:t xml:space="preserve">Your storage you can click on your storage and in </w:t>
+      </w:r>
+      <w:proofErr w:type="gramStart"/>
+      <w:r>
+        <w:rPr>
+          <w:lang w:val="en-US"/>
+        </w:rPr>
+        <w:t>containers</w:t>
+      </w:r>
+      <w:proofErr w:type="gramEnd"/>
+      <w:r>
+        <w:rPr>
+          <w:lang w:val="en-US"/>
+        </w:rPr>
+        <w:t xml:space="preserve"> you should </w:t>
+      </w:r>
+      <w:r>
+        <w:rPr>
+          <w:lang w:val="en-US"/>
+        </w:rPr>
+        <w:t xml:space="preserve">see a </w:t>
+      </w:r>
+      <w:proofErr w:type="spellStart"/>
+      <w:r>
+        <w:rPr>
+          <w:lang w:val="en-US"/>
+        </w:rPr>
+        <w:t>mediabutlerbin</w:t>
+      </w:r>
+      <w:proofErr w:type="spellEnd"/>
+      <w:r>
+        <w:rPr>
+          <w:lang w:val="en-US"/>
+        </w:rPr>
+        <w:t xml:space="preserve"> container and a </w:t>
+      </w:r>
+      <w:proofErr w:type="spellStart"/>
+      <w:r>
+        <w:rPr>
+          <w:lang w:val="en-US"/>
+        </w:rPr>
+        <w:t>vodstandardprocess</w:t>
+      </w:r>
+      <w:proofErr w:type="spellEnd"/>
+      <w:r>
+        <w:rPr>
+          <w:lang w:val="en-US"/>
+        </w:rPr>
+        <w:t xml:space="preserve"> container</w:t>
       </w:r>
     </w:p>
     <w:p>
@@ -1788,28 +2501,64 @@
           <w:lang w:val="en-US"/>
         </w:rPr>
         <w:lastRenderedPageBreak/>
-        <w:t xml:space="preserve">Install WebJob </w:t>
-      </w:r>
-    </w:p>
-    <w:p>
-      <w:pPr>
-        <w:rPr>
-          <w:lang w:val="en-US"/>
-        </w:rPr>
-      </w:pPr>
-    </w:p>
-    <w:p>
-      <w:pPr>
-        <w:rPr>
-          <w:lang w:val="en-US"/>
-        </w:rPr>
-      </w:pPr>
-      <w:r>
-        <w:rPr>
-          <w:lang w:val="en-US"/>
-        </w:rPr>
-        <w:t>Modify the appconfig for MediButlerWebJobHost</w:t>
-      </w:r>
+        <w:t xml:space="preserve">Install </w:t>
+      </w:r>
+      <w:proofErr w:type="spellStart"/>
+      <w:r>
+        <w:rPr>
+          <w:lang w:val="en-US"/>
+        </w:rPr>
+        <w:t>WebJob</w:t>
+      </w:r>
+      <w:proofErr w:type="spellEnd"/>
+      <w:r>
+        <w:rPr>
+          <w:lang w:val="en-US"/>
+        </w:rPr>
+        <w:t xml:space="preserve"> </w:t>
+      </w:r>
+    </w:p>
+    <w:p>
+      <w:pPr>
+        <w:rPr>
+          <w:lang w:val="en-US"/>
+        </w:rPr>
+      </w:pPr>
+    </w:p>
+    <w:p>
+      <w:pPr>
+        <w:rPr>
+          <w:lang w:val="en-US"/>
+        </w:rPr>
+      </w:pPr>
+      <w:r>
+        <w:rPr>
+          <w:lang w:val="en-US"/>
+        </w:rPr>
+        <w:t xml:space="preserve">Modify the </w:t>
+      </w:r>
+      <w:proofErr w:type="spellStart"/>
+      <w:r>
+        <w:rPr>
+          <w:lang w:val="en-US"/>
+        </w:rPr>
+        <w:t>appconfig</w:t>
+      </w:r>
+      <w:proofErr w:type="spellEnd"/>
+      <w:r>
+        <w:rPr>
+          <w:lang w:val="en-US"/>
+        </w:rPr>
+        <w:t xml:space="preserve"> for </w:t>
+      </w:r>
+      <w:proofErr w:type="spellStart"/>
+      <w:r>
+        <w:rPr>
+          <w:lang w:val="en-US"/>
+        </w:rPr>
+        <w:t>MediButlerWebJobHost</w:t>
+      </w:r>
+      <w:proofErr w:type="spellEnd"/>
     </w:p>
     <w:p>
       <w:pPr>
@@ -1884,6 +2633,8 @@
         </w:rPr>
         <w:t xml:space="preserve">On </w:t>
       </w:r>
+      <w:proofErr w:type="spellStart"/>
+      <w:proofErr w:type="gramStart"/>
       <w:r>
         <w:rPr>
           <w:rFonts w:ascii="Consolas" w:hAnsi="Consolas" w:cs="Consolas"/>
@@ -1895,6 +2646,8 @@
         </w:rPr>
         <w:t>MediaButler.ConfigurationStorageConnectionString</w:t>
       </w:r>
+      <w:proofErr w:type="spellEnd"/>
+      <w:proofErr w:type="gramEnd"/>
       <w:r>
         <w:rPr>
           <w:rFonts w:ascii="Consolas" w:hAnsi="Consolas" w:cs="Consolas"/>
@@ -1909,7 +2662,21 @@
         <w:rPr>
           <w:lang w:val="en-US"/>
         </w:rPr>
-        <w:t>you should configure the connection string to access the storage where the ConfigurationTable is located</w:t>
+        <w:t xml:space="preserve">you should configure the connection string to access the storage where the </w:t>
+      </w:r>
+      <w:proofErr w:type="spellStart"/>
+      <w:r>
+        <w:rPr>
+          <w:lang w:val="en-US"/>
+        </w:rPr>
+        <w:t>ConfigurationTable</w:t>
+      </w:r>
+      <w:proofErr w:type="spellEnd"/>
+      <w:r>
+        <w:rPr>
+          <w:lang w:val="en-US"/>
+        </w:rPr>
+        <w:t xml:space="preserve"> is located</w:t>
       </w:r>
     </w:p>
     <w:p>
@@ -1927,8 +2694,9 @@
           <w:highlight w:val="white"/>
           <w:lang w:val="en-US"/>
         </w:rPr>
-        <w:t>DefaultEndpointsProtocol=https;AccountName=amstestbeacon42stor;AccountKey=AI2PlfovtOqFdEYzI/T2VFIEqqYS</w:t>
-      </w:r>
+        <w:t>DefaultEndpointsProtocol=https</w:t>
+      </w:r>
+      <w:proofErr w:type="gramStart"/>
       <w:r>
         <w:rPr>
           <w:rFonts w:ascii="Consolas" w:hAnsi="Consolas" w:cs="Consolas"/>
@@ -1938,8 +2706,9 @@
           <w:highlight w:val="white"/>
           <w:lang w:val="en-US"/>
         </w:rPr>
-        <w:t>ljlj</w:t>
-      </w:r>
+        <w:t>;AccountName</w:t>
+      </w:r>
+      <w:proofErr w:type="gramEnd"/>
       <w:r>
         <w:rPr>
           <w:rFonts w:ascii="Consolas" w:hAnsi="Consolas" w:cs="Consolas"/>
@@ -1949,6 +2718,28 @@
           <w:highlight w:val="white"/>
           <w:lang w:val="en-US"/>
         </w:rPr>
+        <w:t>=amstestbeacon42stor;AccountKey=AI2PlfovtOqFdEYzI/T2VFIEqqYS</w:t>
+      </w:r>
+      <w:r>
+        <w:rPr>
+          <w:rFonts w:ascii="Consolas" w:hAnsi="Consolas" w:cs="Consolas"/>
+          <w:color w:val="0000FF"/>
+          <w:sz w:val="19"/>
+          <w:szCs w:val="19"/>
+          <w:highlight w:val="white"/>
+          <w:lang w:val="en-US"/>
+        </w:rPr>
+        <w:t>ljlj</w:t>
+      </w:r>
+      <w:r>
+        <w:rPr>
+          <w:rFonts w:ascii="Consolas" w:hAnsi="Consolas" w:cs="Consolas"/>
+          <w:color w:val="0000FF"/>
+          <w:sz w:val="19"/>
+          <w:szCs w:val="19"/>
+          <w:highlight w:val="white"/>
+          <w:lang w:val="en-US"/>
+        </w:rPr>
         <w:t>heCIggAZbNfGv6U6BqGHBsagH38p4wicfpsPomA==</w:t>
       </w:r>
     </w:p>
@@ -1962,8 +2753,30 @@
         <w:rPr>
           <w:lang w:val="en-US"/>
         </w:rPr>
-        <w:t>Go to Visual Studio and on the solution go to MediaButlerWebJobHost. Right Click and select Publish as Azure WebJob</w:t>
-      </w:r>
+        <w:t xml:space="preserve">Go to Visual Studio and on the solution go to </w:t>
+      </w:r>
+      <w:proofErr w:type="spellStart"/>
+      <w:r>
+        <w:rPr>
+          <w:lang w:val="en-US"/>
+        </w:rPr>
+        <w:t>MediaButlerWebJobHost</w:t>
+      </w:r>
+      <w:proofErr w:type="spellEnd"/>
+      <w:r>
+        <w:rPr>
+          <w:lang w:val="en-US"/>
+        </w:rPr>
+        <w:t xml:space="preserve">. Right Click and select Publish as Azure </w:t>
+      </w:r>
+      <w:proofErr w:type="spellStart"/>
+      <w:r>
+        <w:rPr>
+          <w:lang w:val="en-US"/>
+        </w:rPr>
+        <w:t>WebJob</w:t>
+      </w:r>
+      <w:proofErr w:type="spellEnd"/>
     </w:p>
     <w:p>
       <w:pPr>
@@ -2098,7 +2911,21 @@
         <w:rPr>
           <w:lang w:val="en-US"/>
         </w:rPr>
-        <w:t>Select the account where Azure Media Services was created and then click on New</w:t>
+        <w:t xml:space="preserve">Select the account where Azure Media Services </w:t>
+      </w:r>
+      <w:proofErr w:type="gramStart"/>
+      <w:r>
+        <w:rPr>
+          <w:lang w:val="en-US"/>
+        </w:rPr>
+        <w:t>was created</w:t>
+      </w:r>
+      <w:proofErr w:type="gramEnd"/>
+      <w:r>
+        <w:rPr>
+          <w:lang w:val="en-US"/>
+        </w:rPr>
+        <w:t xml:space="preserve"> and then click on New</w:t>
       </w:r>
     </w:p>
     <w:p>
@@ -2186,7 +3013,21 @@
         <w:rPr>
           <w:lang w:val="en-US"/>
         </w:rPr>
-        <w:t>If it’s your first App Service you will have to create a new App Service Plan. Click on New</w:t>
+        <w:t xml:space="preserve">If </w:t>
+      </w:r>
+      <w:proofErr w:type="gramStart"/>
+      <w:r>
+        <w:rPr>
+          <w:lang w:val="en-US"/>
+        </w:rPr>
+        <w:t>it’s</w:t>
+      </w:r>
+      <w:proofErr w:type="gramEnd"/>
+      <w:r>
+        <w:rPr>
+          <w:lang w:val="en-US"/>
+        </w:rPr>
+        <w:t xml:space="preserve"> your first App Service you will have to create a new App Service Plan. Click on New</w:t>
       </w:r>
     </w:p>
     <w:p>
@@ -2274,8 +3115,16 @@
         <w:rPr>
           <w:lang w:val="en-US"/>
         </w:rPr>
-        <w:t>Select a Basic plan so you can later choose Continuous as execution mode for the webjob</w:t>
-      </w:r>
+        <w:t xml:space="preserve">Select a Basic plan so you can later choose Continuous as execution mode for the </w:t>
+      </w:r>
+      <w:proofErr w:type="spellStart"/>
+      <w:r>
+        <w:rPr>
+          <w:lang w:val="en-US"/>
+        </w:rPr>
+        <w:t>webjob</w:t>
+      </w:r>
+      <w:proofErr w:type="spellEnd"/>
     </w:p>
     <w:p>
       <w:pPr>
@@ -2358,12 +3207,20 @@
           <w:lang w:val="en-US"/>
         </w:rPr>
       </w:pPr>
+      <w:proofErr w:type="gramStart"/>
       <w:r>
         <w:rPr>
           <w:lang w:val="en-US"/>
         </w:rPr>
         <w:lastRenderedPageBreak/>
-        <w:t>And then click on Create</w:t>
+        <w:t>And then</w:t>
+      </w:r>
+      <w:proofErr w:type="gramEnd"/>
+      <w:r>
+        <w:rPr>
+          <w:lang w:val="en-US"/>
+        </w:rPr>
+        <w:t xml:space="preserve"> click on Create</w:t>
       </w:r>
     </w:p>
     <w:p>
@@ -2433,11 +3290,19 @@
           <w:lang w:val="en-US"/>
         </w:rPr>
       </w:pPr>
-      <w:r>
-        <w:rPr>
-          <w:lang w:val="en-US"/>
-        </w:rPr>
-        <w:t>And wait for deployment to complete.</w:t>
+      <w:proofErr w:type="gramStart"/>
+      <w:r>
+        <w:rPr>
+          <w:lang w:val="en-US"/>
+        </w:rPr>
+        <w:t>And</w:t>
+      </w:r>
+      <w:proofErr w:type="gramEnd"/>
+      <w:r>
+        <w:rPr>
+          <w:lang w:val="en-US"/>
+        </w:rPr>
+        <w:t xml:space="preserve"> wait for deployment to complete.</w:t>
       </w:r>
     </w:p>
     <w:p>
@@ -2612,7 +3477,21 @@
         <w:rPr>
           <w:lang w:val="en-US"/>
         </w:rPr>
-        <w:t>On Azure App Service Activity you should see the progress</w:t>
+        <w:t xml:space="preserve">On Azure App Service </w:t>
+      </w:r>
+      <w:proofErr w:type="gramStart"/>
+      <w:r>
+        <w:rPr>
+          <w:lang w:val="en-US"/>
+        </w:rPr>
+        <w:t>Activity</w:t>
+      </w:r>
+      <w:proofErr w:type="gramEnd"/>
+      <w:r>
+        <w:rPr>
+          <w:lang w:val="en-US"/>
+        </w:rPr>
+        <w:t xml:space="preserve"> you should see the progress</w:t>
       </w:r>
     </w:p>
     <w:p>
@@ -2686,10 +3565,36 @@
         <w:rPr>
           <w:lang w:val="en-US"/>
         </w:rPr>
-        <w:t>Find the webjob on your subscription and make sure “Always On” is selected for the application.</w:t>
-      </w:r>
-      <w:bookmarkStart w:id="0" w:name="_GoBack"/>
-      <w:bookmarkEnd w:id="0"/>
+        <w:t xml:space="preserve">Find the </w:t>
+      </w:r>
+      <w:proofErr w:type="spellStart"/>
+      <w:r>
+        <w:rPr>
+          <w:lang w:val="en-US"/>
+        </w:rPr>
+        <w:t>webjob</w:t>
+      </w:r>
+      <w:proofErr w:type="spellEnd"/>
+      <w:r>
+        <w:rPr>
+          <w:lang w:val="en-US"/>
+        </w:rPr>
+        <w:t xml:space="preserve"> on your subscription and make sure “Always On” </w:t>
+      </w:r>
+      <w:proofErr w:type="gramStart"/>
+      <w:r>
+        <w:rPr>
+          <w:lang w:val="en-US"/>
+        </w:rPr>
+        <w:t>is selected</w:t>
+      </w:r>
+      <w:proofErr w:type="gramEnd"/>
+      <w:r>
+        <w:rPr>
+          <w:lang w:val="en-US"/>
+        </w:rPr>
+        <w:t xml:space="preserve"> for the application.</w:t>
+      </w:r>
     </w:p>
     <w:p>
       <w:pPr>
@@ -2797,7 +3702,35 @@
         <w:rPr>
           <w:lang w:val="en-US"/>
         </w:rPr>
-        <w:t>Connect to the Ams Test Storage and on the vodstandardprocess container create an Incoming folder.</w:t>
+        <w:t xml:space="preserve">Connect to the </w:t>
+      </w:r>
+      <w:proofErr w:type="spellStart"/>
+      <w:r>
+        <w:rPr>
+          <w:lang w:val="en-US"/>
+        </w:rPr>
+        <w:t>Ams</w:t>
+      </w:r>
+      <w:proofErr w:type="spellEnd"/>
+      <w:r>
+        <w:rPr>
+          <w:lang w:val="en-US"/>
+        </w:rPr>
+        <w:t xml:space="preserve"> Test Storage and on the </w:t>
+      </w:r>
+      <w:proofErr w:type="spellStart"/>
+      <w:r>
+        <w:rPr>
+          <w:lang w:val="en-US"/>
+        </w:rPr>
+        <w:t>vodstandardprocess</w:t>
+      </w:r>
+      <w:proofErr w:type="spellEnd"/>
+      <w:r>
+        <w:rPr>
+          <w:lang w:val="en-US"/>
+        </w:rPr>
+        <w:t xml:space="preserve"> container create an Incoming folder.</w:t>
       </w:r>
     </w:p>
     <w:p>
@@ -2858,7 +3791,21 @@
         <w:rPr>
           <w:lang w:val="en-US"/>
         </w:rPr>
-        <w:t>Drop one of the provided files on MediaSamples directory to the Incoming folder.</w:t>
+        <w:t xml:space="preserve">Drop one of the provided files on </w:t>
+      </w:r>
+      <w:proofErr w:type="spellStart"/>
+      <w:r>
+        <w:rPr>
+          <w:lang w:val="en-US"/>
+        </w:rPr>
+        <w:t>MediaSamples</w:t>
+      </w:r>
+      <w:proofErr w:type="spellEnd"/>
+      <w:r>
+        <w:rPr>
+          <w:lang w:val="en-US"/>
+        </w:rPr>
+        <w:t xml:space="preserve"> directory to the Incoming folder.</w:t>
       </w:r>
     </w:p>
     <w:p>

</xml_diff>